<commit_message>
opravene savingweb + opr sort naklad + min bugs fi
</commit_message>
<xml_diff>
--- a/diplomovka/moja_praca/popis metod a funckii.docx
+++ b/diplomovka/moja_praca/popis metod a funckii.docx
@@ -5545,6 +5545,3194 @@
         </w:rPr>
       </w:pPr>
     </w:p>
+    <w:p>
+      <w:pPr>
+        <w:rPr>
+          <w:rFonts w:ascii="Cascadia Mono" w:hAnsi="Cascadia Mono" w:cs="Cascadia Mono"/>
+          <w:color w:val="000000"/>
+          <w:sz w:val="19"/>
+          <w:szCs w:val="19"/>
+        </w:rPr>
+      </w:pPr>
+      <w:r>
+        <w:rPr>
+          <w:rFonts w:ascii="Cascadia Mono" w:hAnsi="Cascadia Mono" w:cs="Cascadia Mono"/>
+          <w:color w:val="0000FF"/>
+          <w:sz w:val="19"/>
+          <w:szCs w:val="19"/>
+        </w:rPr>
+        <w:t>public</w:t>
+      </w:r>
+      <w:r>
+        <w:rPr>
+          <w:rFonts w:ascii="Cascadia Mono" w:hAnsi="Cascadia Mono" w:cs="Cascadia Mono"/>
+          <w:color w:val="000000"/>
+          <w:sz w:val="19"/>
+          <w:szCs w:val="19"/>
+        </w:rPr>
+        <w:t xml:space="preserve"> </w:t>
+      </w:r>
+      <w:r>
+        <w:rPr>
+          <w:rFonts w:ascii="Cascadia Mono" w:hAnsi="Cascadia Mono" w:cs="Cascadia Mono"/>
+          <w:color w:val="0000FF"/>
+          <w:sz w:val="19"/>
+          <w:szCs w:val="19"/>
+        </w:rPr>
+        <w:t>static</w:t>
+      </w:r>
+      <w:r>
+        <w:rPr>
+          <w:rFonts w:ascii="Cascadia Mono" w:hAnsi="Cascadia Mono" w:cs="Cascadia Mono"/>
+          <w:color w:val="000000"/>
+          <w:sz w:val="19"/>
+          <w:szCs w:val="19"/>
+        </w:rPr>
+        <w:t xml:space="preserve"> </w:t>
+      </w:r>
+      <w:r>
+        <w:rPr>
+          <w:rFonts w:ascii="Cascadia Mono" w:hAnsi="Cascadia Mono" w:cs="Cascadia Mono"/>
+          <w:color w:val="0000FF"/>
+          <w:sz w:val="19"/>
+          <w:szCs w:val="19"/>
+        </w:rPr>
+        <w:t>void</w:t>
+      </w:r>
+      <w:r>
+        <w:rPr>
+          <w:rFonts w:ascii="Cascadia Mono" w:hAnsi="Cascadia Mono" w:cs="Cascadia Mono"/>
+          <w:color w:val="000000"/>
+          <w:sz w:val="19"/>
+          <w:szCs w:val="19"/>
+        </w:rPr>
+        <w:t xml:space="preserve"> SaveWebMethodResult</w:t>
+      </w:r>
+    </w:p>
+    <w:p>
+      <w:pPr>
+        <w:pBdr>
+          <w:top w:val="single" w:sz="2" w:space="0" w:color="D9D9E3"/>
+          <w:left w:val="single" w:sz="2" w:space="0" w:color="D9D9E3"/>
+          <w:bottom w:val="single" w:sz="2" w:space="0" w:color="D9D9E3"/>
+          <w:right w:val="single" w:sz="2" w:space="0" w:color="D9D9E3"/>
+        </w:pBdr>
+        <w:shd w:val="clear" w:color="auto" w:fill="F7F7F8"/>
+        <w:spacing w:after="300" w:line="240" w:lineRule="auto"/>
+        <w:rPr>
+          <w:rFonts w:ascii="Segoe UI" w:eastAsia="Times New Roman" w:hAnsi="Segoe UI" w:cs="Segoe UI"/>
+          <w:color w:val="374151"/>
+          <w:sz w:val="24"/>
+          <w:szCs w:val="24"/>
+        </w:rPr>
+      </w:pPr>
+      <w:r>
+        <w:rPr>
+          <w:rFonts w:ascii="Segoe UI" w:eastAsia="Times New Roman" w:hAnsi="Segoe UI" w:cs="Segoe UI"/>
+          <w:color w:val="374151"/>
+          <w:sz w:val="24"/>
+          <w:szCs w:val="24"/>
+        </w:rPr>
+        <w:t>Táto metóda s názvom "SaveWebMethodResult" slúži na ukladanie výsledkov webových volaní (webových služieb) v XML formáte.</w:t>
+      </w:r>
+    </w:p>
+    <w:p>
+      <w:pPr>
+        <w:pBdr>
+          <w:top w:val="single" w:sz="2" w:space="0" w:color="D9D9E3"/>
+          <w:left w:val="single" w:sz="2" w:space="0" w:color="D9D9E3"/>
+          <w:bottom w:val="single" w:sz="2" w:space="0" w:color="D9D9E3"/>
+          <w:right w:val="single" w:sz="2" w:space="0" w:color="D9D9E3"/>
+        </w:pBdr>
+        <w:shd w:val="clear" w:color="auto" w:fill="F7F7F8"/>
+        <w:spacing w:before="300" w:after="300" w:line="240" w:lineRule="auto"/>
+        <w:rPr>
+          <w:rFonts w:ascii="Segoe UI" w:eastAsia="Times New Roman" w:hAnsi="Segoe UI" w:cs="Segoe UI"/>
+          <w:color w:val="374151"/>
+          <w:sz w:val="24"/>
+          <w:szCs w:val="24"/>
+        </w:rPr>
+      </w:pPr>
+      <w:r>
+        <w:rPr>
+          <w:rFonts w:ascii="Segoe UI" w:eastAsia="Times New Roman" w:hAnsi="Segoe UI" w:cs="Segoe UI"/>
+          <w:color w:val="374151"/>
+          <w:sz w:val="24"/>
+          <w:szCs w:val="24"/>
+        </w:rPr>
+        <w:t>Metóda má niekoľko vstupných parametrov, ktoré sú:</w:t>
+      </w:r>
+    </w:p>
+    <w:p>
+      <w:pPr>
+        <w:numPr>
+          <w:ilvl w:val="0"/>
+          <w:numId w:val="4"/>
+        </w:numPr>
+        <w:pBdr>
+          <w:top w:val="single" w:sz="2" w:space="0" w:color="D9D9E3"/>
+          <w:left w:val="single" w:sz="2" w:space="5" w:color="D9D9E3"/>
+          <w:bottom w:val="single" w:sz="2" w:space="0" w:color="D9D9E3"/>
+          <w:right w:val="single" w:sz="2" w:space="0" w:color="D9D9E3"/>
+        </w:pBdr>
+        <w:shd w:val="clear" w:color="auto" w:fill="F7F7F8"/>
+        <w:spacing w:after="0" w:line="240" w:lineRule="auto"/>
+        <w:rPr>
+          <w:rFonts w:ascii="Segoe UI" w:eastAsia="Times New Roman" w:hAnsi="Segoe UI" w:cs="Segoe UI"/>
+          <w:color w:val="374151"/>
+          <w:sz w:val="24"/>
+          <w:szCs w:val="24"/>
+        </w:rPr>
+      </w:pPr>
+      <w:r>
+        <w:rPr>
+          <w:rFonts w:ascii="Segoe UI" w:eastAsia="Times New Roman" w:hAnsi="Segoe UI" w:cs="Segoe UI"/>
+          <w:color w:val="374151"/>
+          <w:sz w:val="24"/>
+          <w:szCs w:val="24"/>
+        </w:rPr>
+        <w:lastRenderedPageBreak/>
+        <w:t>"result" - premenná, ktorá obsahuje výsledok webového volania. Táto premenná je typu "dynamic", čo znamená, že môže mať ľubovoľný typ.</w:t>
+      </w:r>
+    </w:p>
+    <w:p>
+      <w:pPr>
+        <w:numPr>
+          <w:ilvl w:val="0"/>
+          <w:numId w:val="4"/>
+        </w:numPr>
+        <w:pBdr>
+          <w:top w:val="single" w:sz="2" w:space="0" w:color="D9D9E3"/>
+          <w:left w:val="single" w:sz="2" w:space="5" w:color="D9D9E3"/>
+          <w:bottom w:val="single" w:sz="2" w:space="0" w:color="D9D9E3"/>
+          <w:right w:val="single" w:sz="2" w:space="0" w:color="D9D9E3"/>
+        </w:pBdr>
+        <w:shd w:val="clear" w:color="auto" w:fill="F7F7F8"/>
+        <w:spacing w:after="0" w:line="240" w:lineRule="auto"/>
+        <w:rPr>
+          <w:rFonts w:ascii="Segoe UI" w:eastAsia="Times New Roman" w:hAnsi="Segoe UI" w:cs="Segoe UI"/>
+          <w:color w:val="374151"/>
+          <w:sz w:val="24"/>
+          <w:szCs w:val="24"/>
+        </w:rPr>
+      </w:pPr>
+      <w:r>
+        <w:rPr>
+          <w:rFonts w:ascii="Segoe UI" w:eastAsia="Times New Roman" w:hAnsi="Segoe UI" w:cs="Segoe UI"/>
+          <w:color w:val="374151"/>
+          <w:sz w:val="24"/>
+          <w:szCs w:val="24"/>
+        </w:rPr>
+        <w:t>"methodName" - reťazec, ktorý obsahuje názov webovej metódy, ktorá bola volaná.</w:t>
+      </w:r>
+    </w:p>
+    <w:p>
+      <w:pPr>
+        <w:numPr>
+          <w:ilvl w:val="0"/>
+          <w:numId w:val="4"/>
+        </w:numPr>
+        <w:pBdr>
+          <w:top w:val="single" w:sz="2" w:space="0" w:color="D9D9E3"/>
+          <w:left w:val="single" w:sz="2" w:space="5" w:color="D9D9E3"/>
+          <w:bottom w:val="single" w:sz="2" w:space="0" w:color="D9D9E3"/>
+          <w:right w:val="single" w:sz="2" w:space="0" w:color="D9D9E3"/>
+        </w:pBdr>
+        <w:shd w:val="clear" w:color="auto" w:fill="F7F7F8"/>
+        <w:spacing w:after="0" w:line="240" w:lineRule="auto"/>
+        <w:rPr>
+          <w:rFonts w:ascii="Segoe UI" w:eastAsia="Times New Roman" w:hAnsi="Segoe UI" w:cs="Segoe UI"/>
+          <w:color w:val="374151"/>
+          <w:sz w:val="24"/>
+          <w:szCs w:val="24"/>
+        </w:rPr>
+      </w:pPr>
+      <w:r>
+        <w:rPr>
+          <w:rFonts w:ascii="Segoe UI" w:eastAsia="Times New Roman" w:hAnsi="Segoe UI" w:cs="Segoe UI"/>
+          <w:color w:val="374151"/>
+          <w:sz w:val="24"/>
+          <w:szCs w:val="24"/>
+        </w:rPr>
+        <w:t>"parameters" - pole reťazcov, ktoré obsahuje parametre, s ktorými bola volaná webová metóda.</w:t>
+      </w:r>
+    </w:p>
+    <w:p>
+      <w:pPr>
+        <w:numPr>
+          <w:ilvl w:val="0"/>
+          <w:numId w:val="4"/>
+        </w:numPr>
+        <w:pBdr>
+          <w:top w:val="single" w:sz="2" w:space="0" w:color="D9D9E3"/>
+          <w:left w:val="single" w:sz="2" w:space="5" w:color="D9D9E3"/>
+          <w:bottom w:val="single" w:sz="2" w:space="0" w:color="D9D9E3"/>
+          <w:right w:val="single" w:sz="2" w:space="0" w:color="D9D9E3"/>
+        </w:pBdr>
+        <w:shd w:val="clear" w:color="auto" w:fill="F7F7F8"/>
+        <w:spacing w:after="0" w:line="240" w:lineRule="auto"/>
+        <w:rPr>
+          <w:rFonts w:ascii="Segoe UI" w:eastAsia="Times New Roman" w:hAnsi="Segoe UI" w:cs="Segoe UI"/>
+          <w:color w:val="374151"/>
+          <w:sz w:val="24"/>
+          <w:szCs w:val="24"/>
+        </w:rPr>
+      </w:pPr>
+      <w:r>
+        <w:rPr>
+          <w:rFonts w:ascii="Segoe UI" w:eastAsia="Times New Roman" w:hAnsi="Segoe UI" w:cs="Segoe UI"/>
+          <w:color w:val="374151"/>
+          <w:sz w:val="24"/>
+          <w:szCs w:val="24"/>
+        </w:rPr>
+        <w:t>"path" - reťazec, ktorý obsahuje cestu k priečinku, kde sa má výsledok uložiť.</w:t>
+      </w:r>
+    </w:p>
+    <w:p>
+      <w:pPr>
+        <w:pBdr>
+          <w:top w:val="single" w:sz="2" w:space="0" w:color="D9D9E3"/>
+          <w:left w:val="single" w:sz="2" w:space="0" w:color="D9D9E3"/>
+          <w:bottom w:val="single" w:sz="2" w:space="0" w:color="D9D9E3"/>
+          <w:right w:val="single" w:sz="2" w:space="0" w:color="D9D9E3"/>
+        </w:pBdr>
+        <w:shd w:val="clear" w:color="auto" w:fill="F7F7F8"/>
+        <w:spacing w:before="300" w:after="300" w:line="240" w:lineRule="auto"/>
+        <w:rPr>
+          <w:rFonts w:ascii="Segoe UI" w:eastAsia="Times New Roman" w:hAnsi="Segoe UI" w:cs="Segoe UI"/>
+          <w:color w:val="374151"/>
+          <w:sz w:val="24"/>
+          <w:szCs w:val="24"/>
+        </w:rPr>
+      </w:pPr>
+      <w:r>
+        <w:rPr>
+          <w:rFonts w:ascii="Segoe UI" w:eastAsia="Times New Roman" w:hAnsi="Segoe UI" w:cs="Segoe UI"/>
+          <w:color w:val="374151"/>
+          <w:sz w:val="24"/>
+          <w:szCs w:val="24"/>
+        </w:rPr>
+        <w:t>Metóda začína kontrolou, či priečinok, do ktorého sa má výsledok uložiť, existuje. Ak neexistuje, tak sa vytvorí.</w:t>
+      </w:r>
+    </w:p>
+    <w:p>
+      <w:pPr>
+        <w:pBdr>
+          <w:top w:val="single" w:sz="2" w:space="0" w:color="D9D9E3"/>
+          <w:left w:val="single" w:sz="2" w:space="0" w:color="D9D9E3"/>
+          <w:bottom w:val="single" w:sz="2" w:space="0" w:color="D9D9E3"/>
+          <w:right w:val="single" w:sz="2" w:space="0" w:color="D9D9E3"/>
+        </w:pBdr>
+        <w:shd w:val="clear" w:color="auto" w:fill="F7F7F8"/>
+        <w:spacing w:before="300" w:after="300" w:line="240" w:lineRule="auto"/>
+        <w:rPr>
+          <w:rFonts w:ascii="Segoe UI" w:eastAsia="Times New Roman" w:hAnsi="Segoe UI" w:cs="Segoe UI"/>
+          <w:color w:val="374151"/>
+          <w:sz w:val="24"/>
+          <w:szCs w:val="24"/>
+        </w:rPr>
+      </w:pPr>
+      <w:r>
+        <w:rPr>
+          <w:rFonts w:ascii="Segoe UI" w:eastAsia="Times New Roman" w:hAnsi="Segoe UI" w:cs="Segoe UI"/>
+          <w:color w:val="374151"/>
+          <w:sz w:val="24"/>
+          <w:szCs w:val="24"/>
+        </w:rPr>
+        <w:t>Ďalej sa vytvára názov súboru na základe aktuálneho dátumu a času, názvu webovej metódy a parametrov, s ktorými bola volaná. Názov súboru je v tvare "yyyyMMddHHmmss_methodName_parameter1_parameter2_..._parameterN.xml".</w:t>
+      </w:r>
+    </w:p>
+    <w:p>
+      <w:pPr>
+        <w:pBdr>
+          <w:top w:val="single" w:sz="2" w:space="0" w:color="D9D9E3"/>
+          <w:left w:val="single" w:sz="2" w:space="0" w:color="D9D9E3"/>
+          <w:bottom w:val="single" w:sz="2" w:space="0" w:color="D9D9E3"/>
+          <w:right w:val="single" w:sz="2" w:space="0" w:color="D9D9E3"/>
+        </w:pBdr>
+        <w:shd w:val="clear" w:color="auto" w:fill="F7F7F8"/>
+        <w:spacing w:before="300" w:after="300" w:line="240" w:lineRule="auto"/>
+        <w:rPr>
+          <w:rFonts w:ascii="Segoe UI" w:eastAsia="Times New Roman" w:hAnsi="Segoe UI" w:cs="Segoe UI"/>
+          <w:color w:val="374151"/>
+          <w:sz w:val="24"/>
+          <w:szCs w:val="24"/>
+        </w:rPr>
+      </w:pPr>
+      <w:r>
+        <w:rPr>
+          <w:rFonts w:ascii="Segoe UI" w:eastAsia="Times New Roman" w:hAnsi="Segoe UI" w:cs="Segoe UI"/>
+          <w:color w:val="374151"/>
+          <w:sz w:val="24"/>
+          <w:szCs w:val="24"/>
+        </w:rPr>
+        <w:t>Potom sa vytvára koreňový element XML dokumentu s názvom "Root".</w:t>
+      </w:r>
+    </w:p>
+    <w:p>
+      <w:pPr>
+        <w:pBdr>
+          <w:top w:val="single" w:sz="2" w:space="0" w:color="D9D9E3"/>
+          <w:left w:val="single" w:sz="2" w:space="0" w:color="D9D9E3"/>
+          <w:bottom w:val="single" w:sz="2" w:space="0" w:color="D9D9E3"/>
+          <w:right w:val="single" w:sz="2" w:space="0" w:color="D9D9E3"/>
+        </w:pBdr>
+        <w:shd w:val="clear" w:color="auto" w:fill="F7F7F8"/>
+        <w:spacing w:before="300" w:after="300" w:line="240" w:lineRule="auto"/>
+        <w:rPr>
+          <w:rFonts w:ascii="Segoe UI" w:eastAsia="Times New Roman" w:hAnsi="Segoe UI" w:cs="Segoe UI"/>
+          <w:color w:val="374151"/>
+          <w:sz w:val="24"/>
+          <w:szCs w:val="24"/>
+        </w:rPr>
+      </w:pPr>
+      <w:r>
+        <w:rPr>
+          <w:rFonts w:ascii="Segoe UI" w:eastAsia="Times New Roman" w:hAnsi="Segoe UI" w:cs="Segoe UI"/>
+          <w:color w:val="374151"/>
+          <w:sz w:val="24"/>
+          <w:szCs w:val="24"/>
+        </w:rPr>
+        <w:t>Metóda "AddToXml" slúži na pridávanie dát do XML dokumentu. Metóda má tri vstupné parametre:</w:t>
+      </w:r>
+    </w:p>
+    <w:p>
+      <w:pPr>
+        <w:numPr>
+          <w:ilvl w:val="0"/>
+          <w:numId w:val="5"/>
+        </w:numPr>
+        <w:pBdr>
+          <w:top w:val="single" w:sz="2" w:space="0" w:color="D9D9E3"/>
+          <w:left w:val="single" w:sz="2" w:space="5" w:color="D9D9E3"/>
+          <w:bottom w:val="single" w:sz="2" w:space="0" w:color="D9D9E3"/>
+          <w:right w:val="single" w:sz="2" w:space="0" w:color="D9D9E3"/>
+        </w:pBdr>
+        <w:shd w:val="clear" w:color="auto" w:fill="F7F7F8"/>
+        <w:spacing w:after="0" w:line="240" w:lineRule="auto"/>
+        <w:rPr>
+          <w:rFonts w:ascii="Segoe UI" w:eastAsia="Times New Roman" w:hAnsi="Segoe UI" w:cs="Segoe UI"/>
+          <w:color w:val="374151"/>
+          <w:sz w:val="24"/>
+          <w:szCs w:val="24"/>
+        </w:rPr>
+      </w:pPr>
+      <w:r>
+        <w:rPr>
+          <w:rFonts w:ascii="Segoe UI" w:eastAsia="Times New Roman" w:hAnsi="Segoe UI" w:cs="Segoe UI"/>
+          <w:color w:val="374151"/>
+          <w:sz w:val="24"/>
+          <w:szCs w:val="24"/>
+        </w:rPr>
+        <w:t>"parent" - rodičovský element, do ktorého sa majú dáta pridať.</w:t>
+      </w:r>
+    </w:p>
+    <w:p>
+      <w:pPr>
+        <w:numPr>
+          <w:ilvl w:val="0"/>
+          <w:numId w:val="5"/>
+        </w:numPr>
+        <w:pBdr>
+          <w:top w:val="single" w:sz="2" w:space="0" w:color="D9D9E3"/>
+          <w:left w:val="single" w:sz="2" w:space="5" w:color="D9D9E3"/>
+          <w:bottom w:val="single" w:sz="2" w:space="0" w:color="D9D9E3"/>
+          <w:right w:val="single" w:sz="2" w:space="0" w:color="D9D9E3"/>
+        </w:pBdr>
+        <w:shd w:val="clear" w:color="auto" w:fill="F7F7F8"/>
+        <w:spacing w:after="0" w:line="240" w:lineRule="auto"/>
+        <w:rPr>
+          <w:rFonts w:ascii="Segoe UI" w:eastAsia="Times New Roman" w:hAnsi="Segoe UI" w:cs="Segoe UI"/>
+          <w:color w:val="374151"/>
+          <w:sz w:val="24"/>
+          <w:szCs w:val="24"/>
+        </w:rPr>
+      </w:pPr>
+      <w:r>
+        <w:rPr>
+          <w:rFonts w:ascii="Segoe UI" w:eastAsia="Times New Roman" w:hAnsi="Segoe UI" w:cs="Segoe UI"/>
+          <w:color w:val="374151"/>
+          <w:sz w:val="24"/>
+          <w:szCs w:val="24"/>
+        </w:rPr>
+        <w:t>"obj" - objekt, ktorý sa má pridať do XML dokumentu.</w:t>
+      </w:r>
+    </w:p>
+    <w:p>
+      <w:pPr>
+        <w:numPr>
+          <w:ilvl w:val="0"/>
+          <w:numId w:val="5"/>
+        </w:numPr>
+        <w:pBdr>
+          <w:top w:val="single" w:sz="2" w:space="0" w:color="D9D9E3"/>
+          <w:left w:val="single" w:sz="2" w:space="5" w:color="D9D9E3"/>
+          <w:bottom w:val="single" w:sz="2" w:space="0" w:color="D9D9E3"/>
+          <w:right w:val="single" w:sz="2" w:space="0" w:color="D9D9E3"/>
+        </w:pBdr>
+        <w:shd w:val="clear" w:color="auto" w:fill="F7F7F8"/>
+        <w:spacing w:after="0" w:line="240" w:lineRule="auto"/>
+        <w:rPr>
+          <w:rFonts w:ascii="Segoe UI" w:eastAsia="Times New Roman" w:hAnsi="Segoe UI" w:cs="Segoe UI"/>
+          <w:color w:val="374151"/>
+          <w:sz w:val="24"/>
+          <w:szCs w:val="24"/>
+        </w:rPr>
+      </w:pPr>
+      <w:r>
+        <w:rPr>
+          <w:rFonts w:ascii="Segoe UI" w:eastAsia="Times New Roman" w:hAnsi="Segoe UI" w:cs="Segoe UI"/>
+          <w:color w:val="374151"/>
+          <w:sz w:val="24"/>
+          <w:szCs w:val="24"/>
+        </w:rPr>
+        <w:t>"parentName" - reťazec, ktorý obsahuje názov rodičovského elementu.</w:t>
+      </w:r>
+    </w:p>
+    <w:p>
+      <w:pPr>
+        <w:pBdr>
+          <w:top w:val="single" w:sz="2" w:space="0" w:color="D9D9E3"/>
+          <w:left w:val="single" w:sz="2" w:space="0" w:color="D9D9E3"/>
+          <w:bottom w:val="single" w:sz="2" w:space="0" w:color="D9D9E3"/>
+          <w:right w:val="single" w:sz="2" w:space="0" w:color="D9D9E3"/>
+        </w:pBdr>
+        <w:shd w:val="clear" w:color="auto" w:fill="F7F7F8"/>
+        <w:spacing w:before="300" w:after="0" w:line="240" w:lineRule="auto"/>
+        <w:rPr>
+          <w:rFonts w:ascii="Segoe UI" w:eastAsia="Times New Roman" w:hAnsi="Segoe UI" w:cs="Segoe UI"/>
+          <w:color w:val="374151"/>
+          <w:sz w:val="24"/>
+          <w:szCs w:val="24"/>
+        </w:rPr>
+      </w:pPr>
+      <w:r>
+        <w:rPr>
+          <w:rFonts w:ascii="Segoe UI" w:eastAsia="Times New Roman" w:hAnsi="Segoe UI" w:cs="Segoe UI"/>
+          <w:color w:val="374151"/>
+          <w:sz w:val="24"/>
+          <w:szCs w:val="24"/>
+        </w:rPr>
+        <w:t>V metóde "AddToXml" sa vytvára nový element s názvom "parentName" a pridáva sa ako potomok rodičovského elementu. Potom sa prechádza cez vlastnosti objektu a ak je vlastnosť hodnota typu primitívneho typu alebo typu "string", tak sa pridá do elementu ako nový potomok. Ak je vlastnosť hodnotou typu "IEnumerable" (teda môže obsahovať viacero hodnôt) a nie je typu "string", tak sa pre každú hodnotu v danej vlastnosti zavolá metóda "AddToXml" s aktuálnym názvom vlastnosti ako názvom rodičovského elementu. Ak vlastnosť obsahuje iný objekt, tak sa tiež zavolá metóda "AddToXml" s aktuálnym názvom v</w:t>
+      </w:r>
+    </w:p>
+    <w:p>
+      <w:pPr>
+        <w:pStyle w:val="Normlnywebov"/>
+        <w:pBdr>
+          <w:top w:val="single" w:sz="2" w:space="0" w:color="D9D9E3"/>
+          <w:left w:val="single" w:sz="2" w:space="0" w:color="D9D9E3"/>
+          <w:bottom w:val="single" w:sz="2" w:space="0" w:color="D9D9E3"/>
+          <w:right w:val="single" w:sz="2" w:space="0" w:color="D9D9E3"/>
+        </w:pBdr>
+        <w:shd w:val="clear" w:color="auto" w:fill="F7F7F8"/>
+        <w:spacing w:before="0" w:beforeAutospacing="0" w:after="300" w:afterAutospacing="0"/>
+        <w:rPr>
+          <w:rFonts w:ascii="Segoe UI" w:hAnsi="Segoe UI" w:cs="Segoe UI"/>
+          <w:color w:val="374151"/>
+        </w:rPr>
+      </w:pPr>
+      <w:r>
+        <w:rPr>
+          <w:rFonts w:ascii="Segoe UI" w:hAnsi="Segoe UI" w:cs="Segoe UI"/>
+          <w:color w:val="374151"/>
+        </w:rPr>
+        <w:t>last sentence: lastnosti ako názvom rodičovského elementu a objekt sa rekurzívne pridá do XML dokumentu.</w:t>
+      </w:r>
+    </w:p>
+    <w:p>
+      <w:pPr>
+        <w:pStyle w:val="Normlnywebov"/>
+        <w:pBdr>
+          <w:top w:val="single" w:sz="2" w:space="0" w:color="D9D9E3"/>
+          <w:left w:val="single" w:sz="2" w:space="0" w:color="D9D9E3"/>
+          <w:bottom w:val="single" w:sz="2" w:space="0" w:color="D9D9E3"/>
+          <w:right w:val="single" w:sz="2" w:space="0" w:color="D9D9E3"/>
+        </w:pBdr>
+        <w:shd w:val="clear" w:color="auto" w:fill="F7F7F8"/>
+        <w:spacing w:before="300" w:beforeAutospacing="0" w:after="300" w:afterAutospacing="0"/>
+        <w:rPr>
+          <w:rFonts w:ascii="Segoe UI" w:hAnsi="Segoe UI" w:cs="Segoe UI"/>
+          <w:color w:val="374151"/>
+        </w:rPr>
+      </w:pPr>
+      <w:r>
+        <w:rPr>
+          <w:rFonts w:ascii="Segoe UI" w:hAnsi="Segoe UI" w:cs="Segoe UI"/>
+          <w:color w:val="374151"/>
+        </w:rPr>
+        <w:t>Potom sa v hlavnej metóde "SaveWebMethodResult" kontroluje, či výsledok webového volania obsahuje viacero hodnôt (typ "IEnumerable") a nie je typu "string". Ak áno, tak sa pre každú hodnotu v danej premennej zavolá metóda "AddToXml" s koreňovým elementom ako rodičovským elementom. Ak je výsledok webového volania iba jedna hodnota, tak sa zavolá metóda "AddToXml" s touto hodnotou ako parameterom.</w:t>
+      </w:r>
+    </w:p>
+    <w:p>
+      <w:pPr>
+        <w:pStyle w:val="Normlnywebov"/>
+        <w:pBdr>
+          <w:top w:val="single" w:sz="2" w:space="0" w:color="D9D9E3"/>
+          <w:left w:val="single" w:sz="2" w:space="0" w:color="D9D9E3"/>
+          <w:bottom w:val="single" w:sz="2" w:space="0" w:color="D9D9E3"/>
+          <w:right w:val="single" w:sz="2" w:space="0" w:color="D9D9E3"/>
+        </w:pBdr>
+        <w:shd w:val="clear" w:color="auto" w:fill="F7F7F8"/>
+        <w:spacing w:before="300" w:beforeAutospacing="0" w:after="300" w:afterAutospacing="0"/>
+        <w:rPr>
+          <w:rFonts w:ascii="Segoe UI" w:hAnsi="Segoe UI" w:cs="Segoe UI"/>
+          <w:color w:val="374151"/>
+        </w:rPr>
+      </w:pPr>
+      <w:r>
+        <w:rPr>
+          <w:rFonts w:ascii="Segoe UI" w:hAnsi="Segoe UI" w:cs="Segoe UI"/>
+          <w:color w:val="374151"/>
+        </w:rPr>
+        <w:t>Nakoniec sa vytvorí úplná cesta k súboru a XML dokument sa uloží pomocou metódy "Save" na danú cestu.</w:t>
+      </w:r>
+    </w:p>
+    <w:p>
+      <w:pPr>
+        <w:pStyle w:val="Normlnywebov"/>
+        <w:pBdr>
+          <w:top w:val="single" w:sz="2" w:space="0" w:color="D9D9E3"/>
+          <w:left w:val="single" w:sz="2" w:space="0" w:color="D9D9E3"/>
+          <w:bottom w:val="single" w:sz="2" w:space="0" w:color="D9D9E3"/>
+          <w:right w:val="single" w:sz="2" w:space="0" w:color="D9D9E3"/>
+        </w:pBdr>
+        <w:shd w:val="clear" w:color="auto" w:fill="F7F7F8"/>
+        <w:spacing w:before="300" w:beforeAutospacing="0" w:after="0" w:afterAutospacing="0"/>
+        <w:rPr>
+          <w:rFonts w:ascii="Segoe UI" w:hAnsi="Segoe UI" w:cs="Segoe UI"/>
+          <w:color w:val="374151"/>
+        </w:rPr>
+      </w:pPr>
+      <w:r>
+        <w:rPr>
+          <w:rFonts w:ascii="Segoe UI" w:hAnsi="Segoe UI" w:cs="Segoe UI"/>
+          <w:color w:val="374151"/>
+        </w:rPr>
+        <w:lastRenderedPageBreak/>
+        <w:t>Táto metóda teda slúži na konverziu výsledkov webových volaní na formát XML a ich uloženie do súboru. Vďaka tomu môžu byť tieto výsledky neskôr ľahko spracované a analyzované pomocou rôznych nástrojov a programov.</w:t>
+      </w:r>
+    </w:p>
+    <w:p>
+      <w:pPr>
+        <w:rPr>
+          <w:sz w:val="32"/>
+          <w:szCs w:val="32"/>
+        </w:rPr>
+      </w:pPr>
+    </w:p>
+    <w:p>
+      <w:pPr>
+        <w:pStyle w:val="Normlnywebov"/>
+        <w:pBdr>
+          <w:top w:val="single" w:sz="2" w:space="0" w:color="D9D9E3"/>
+          <w:left w:val="single" w:sz="2" w:space="0" w:color="D9D9E3"/>
+          <w:bottom w:val="single" w:sz="2" w:space="0" w:color="D9D9E3"/>
+          <w:right w:val="single" w:sz="2" w:space="0" w:color="D9D9E3"/>
+        </w:pBdr>
+        <w:shd w:val="clear" w:color="auto" w:fill="F7F7F8"/>
+        <w:spacing w:before="0" w:beforeAutospacing="0" w:after="300" w:afterAutospacing="0"/>
+        <w:rPr>
+          <w:rFonts w:ascii="Segoe UI" w:hAnsi="Segoe UI" w:cs="Segoe UI"/>
+          <w:color w:val="374151"/>
+        </w:rPr>
+      </w:pPr>
+      <w:r>
+        <w:rPr>
+          <w:rFonts w:ascii="Segoe UI" w:hAnsi="Segoe UI" w:cs="Segoe UI"/>
+          <w:color w:val="374151"/>
+        </w:rPr>
+        <w:t>This is a method in C# that takes in a result from a web method, method name, parameters, and a file path. It serializes the result to an XML file with the current date and time, method name, parameters, and data. Let's take a closer look at the implementation.</w:t>
+      </w:r>
+    </w:p>
+    <w:p>
+      <w:pPr>
+        <w:pStyle w:val="PredformtovanHTML"/>
+        <w:pBdr>
+          <w:top w:val="single" w:sz="2" w:space="0" w:color="D9D9E3"/>
+          <w:left w:val="single" w:sz="2" w:space="0" w:color="D9D9E3"/>
+          <w:bottom w:val="single" w:sz="2" w:space="0" w:color="D9D9E3"/>
+          <w:right w:val="single" w:sz="2" w:space="0" w:color="D9D9E3"/>
+        </w:pBdr>
+        <w:shd w:val="clear" w:color="auto" w:fill="F7F7F8"/>
+        <w:rPr>
+          <w:rFonts w:ascii="Segoe UI" w:hAnsi="Segoe UI" w:cs="Segoe UI"/>
+          <w:color w:val="374151"/>
+          <w:sz w:val="21"/>
+          <w:szCs w:val="21"/>
+        </w:rPr>
+      </w:pPr>
+      <w:r>
+        <w:rPr>
+          <w:rFonts w:ascii="Segoe UI" w:hAnsi="Segoe UI" w:cs="Segoe UI"/>
+          <w:color w:val="374151"/>
+          <w:sz w:val="21"/>
+          <w:szCs w:val="21"/>
+          <w:bdr w:val="single" w:sz="2" w:space="0" w:color="D9D9E3" w:frame="1"/>
+        </w:rPr>
+        <w:t>csharp</w:t>
+      </w:r>
+      <w:r>
+        <w:rPr>
+          <w:rFonts w:ascii="Segoe UI" w:hAnsi="Segoe UI" w:cs="Segoe UI"/>
+          <w:color w:val="374151"/>
+          <w:sz w:val="21"/>
+          <w:szCs w:val="21"/>
+        </w:rPr>
+        <w:t>Copy code</w:t>
+      </w:r>
+    </w:p>
+    <w:p>
+      <w:pPr>
+        <w:pStyle w:val="PredformtovanHTML"/>
+        <w:pBdr>
+          <w:top w:val="single" w:sz="2" w:space="0" w:color="D9D9E3"/>
+          <w:left w:val="single" w:sz="2" w:space="0" w:color="D9D9E3"/>
+          <w:bottom w:val="single" w:sz="2" w:space="0" w:color="D9D9E3"/>
+          <w:right w:val="single" w:sz="2" w:space="0" w:color="D9D9E3"/>
+        </w:pBdr>
+        <w:shd w:val="clear" w:color="auto" w:fill="F7F7F8"/>
+        <w:rPr>
+          <w:rFonts w:ascii="Ubuntu Mono" w:hAnsi="Ubuntu Mono"/>
+          <w:color w:val="374151"/>
+          <w:sz w:val="21"/>
+          <w:szCs w:val="21"/>
+        </w:rPr>
+      </w:pPr>
+      <w:r>
+        <w:rPr>
+          <w:rStyle w:val="hljs-keyword"/>
+          <w:rFonts w:ascii="inherit" w:hAnsi="inherit"/>
+          <w:color w:val="2E95D3"/>
+          <w:bdr w:val="single" w:sz="2" w:space="0" w:color="D9D9E3" w:frame="1"/>
+        </w:rPr>
+        <w:t>public</w:t>
+      </w:r>
+      <w:r>
+        <w:rPr>
+          <w:rStyle w:val="hljs-function"/>
+          <w:rFonts w:ascii="inherit" w:hAnsi="inherit"/>
+          <w:color w:val="FFFFFF"/>
+          <w:bdr w:val="single" w:sz="2" w:space="0" w:color="D9D9E3" w:frame="1"/>
+        </w:rPr>
+        <w:t xml:space="preserve"> </w:t>
+      </w:r>
+      <w:r>
+        <w:rPr>
+          <w:rStyle w:val="hljs-keyword"/>
+          <w:rFonts w:ascii="inherit" w:hAnsi="inherit"/>
+          <w:color w:val="2E95D3"/>
+          <w:bdr w:val="single" w:sz="2" w:space="0" w:color="D9D9E3" w:frame="1"/>
+        </w:rPr>
+        <w:t>static</w:t>
+      </w:r>
+      <w:r>
+        <w:rPr>
+          <w:rStyle w:val="hljs-function"/>
+          <w:rFonts w:ascii="inherit" w:hAnsi="inherit"/>
+          <w:color w:val="FFFFFF"/>
+          <w:bdr w:val="single" w:sz="2" w:space="0" w:color="D9D9E3" w:frame="1"/>
+        </w:rPr>
+        <w:t xml:space="preserve"> </w:t>
+      </w:r>
+      <w:r>
+        <w:rPr>
+          <w:rStyle w:val="hljs-keyword"/>
+          <w:rFonts w:ascii="inherit" w:hAnsi="inherit"/>
+          <w:color w:val="2E95D3"/>
+          <w:bdr w:val="single" w:sz="2" w:space="0" w:color="D9D9E3" w:frame="1"/>
+        </w:rPr>
+        <w:t>void</w:t>
+      </w:r>
+      <w:r>
+        <w:rPr>
+          <w:rStyle w:val="hljs-function"/>
+          <w:rFonts w:ascii="inherit" w:hAnsi="inherit"/>
+          <w:color w:val="FFFFFF"/>
+          <w:bdr w:val="single" w:sz="2" w:space="0" w:color="D9D9E3" w:frame="1"/>
+        </w:rPr>
+        <w:t xml:space="preserve"> </w:t>
+      </w:r>
+      <w:r>
+        <w:rPr>
+          <w:rStyle w:val="hljs-title"/>
+          <w:rFonts w:ascii="inherit" w:hAnsi="inherit"/>
+          <w:color w:val="F22C3D"/>
+          <w:bdr w:val="single" w:sz="2" w:space="0" w:color="D9D9E3" w:frame="1"/>
+        </w:rPr>
+        <w:t>SaveWebMethodResult</w:t>
+      </w:r>
+      <w:r>
+        <w:rPr>
+          <w:rStyle w:val="hljs-function"/>
+          <w:rFonts w:ascii="inherit" w:hAnsi="inherit"/>
+          <w:color w:val="FFFFFF"/>
+          <w:bdr w:val="single" w:sz="2" w:space="0" w:color="D9D9E3" w:frame="1"/>
+        </w:rPr>
+        <w:t>(</w:t>
+      </w:r>
+      <w:r>
+        <w:rPr>
+          <w:rStyle w:val="hljs-builtin"/>
+          <w:rFonts w:ascii="inherit" w:hAnsi="inherit"/>
+          <w:color w:val="E9950C"/>
+          <w:bdr w:val="single" w:sz="2" w:space="0" w:color="D9D9E3" w:frame="1"/>
+        </w:rPr>
+        <w:t>dynamic</w:t>
+      </w:r>
+      <w:r>
+        <w:rPr>
+          <w:rStyle w:val="hljs-params"/>
+          <w:rFonts w:ascii="inherit" w:hAnsi="inherit"/>
+          <w:color w:val="FFFFFF"/>
+          <w:bdr w:val="single" w:sz="2" w:space="0" w:color="D9D9E3" w:frame="1"/>
+        </w:rPr>
+        <w:t xml:space="preserve"> result, </w:t>
+      </w:r>
+      <w:r>
+        <w:rPr>
+          <w:rStyle w:val="hljs-builtin"/>
+          <w:rFonts w:ascii="inherit" w:hAnsi="inherit"/>
+          <w:color w:val="E9950C"/>
+          <w:bdr w:val="single" w:sz="2" w:space="0" w:color="D9D9E3" w:frame="1"/>
+        </w:rPr>
+        <w:t>string</w:t>
+      </w:r>
+      <w:r>
+        <w:rPr>
+          <w:rStyle w:val="hljs-params"/>
+          <w:rFonts w:ascii="inherit" w:hAnsi="inherit"/>
+          <w:color w:val="FFFFFF"/>
+          <w:bdr w:val="single" w:sz="2" w:space="0" w:color="D9D9E3" w:frame="1"/>
+        </w:rPr>
+        <w:t xml:space="preserve"> methodName, </w:t>
+      </w:r>
+      <w:r>
+        <w:rPr>
+          <w:rStyle w:val="hljs-builtin"/>
+          <w:rFonts w:ascii="inherit" w:hAnsi="inherit"/>
+          <w:color w:val="E9950C"/>
+          <w:bdr w:val="single" w:sz="2" w:space="0" w:color="D9D9E3" w:frame="1"/>
+        </w:rPr>
+        <w:t>string</w:t>
+      </w:r>
+      <w:r>
+        <w:rPr>
+          <w:rStyle w:val="hljs-params"/>
+          <w:rFonts w:ascii="inherit" w:hAnsi="inherit"/>
+          <w:color w:val="FFFFFF"/>
+          <w:bdr w:val="single" w:sz="2" w:space="0" w:color="D9D9E3" w:frame="1"/>
+        </w:rPr>
+        <w:t xml:space="preserve">[] parameters, </w:t>
+      </w:r>
+      <w:r>
+        <w:rPr>
+          <w:rStyle w:val="hljs-builtin"/>
+          <w:rFonts w:ascii="inherit" w:hAnsi="inherit"/>
+          <w:color w:val="E9950C"/>
+          <w:bdr w:val="single" w:sz="2" w:space="0" w:color="D9D9E3" w:frame="1"/>
+        </w:rPr>
+        <w:t>string</w:t>
+      </w:r>
+      <w:r>
+        <w:rPr>
+          <w:rStyle w:val="hljs-params"/>
+          <w:rFonts w:ascii="inherit" w:hAnsi="inherit"/>
+          <w:color w:val="FFFFFF"/>
+          <w:bdr w:val="single" w:sz="2" w:space="0" w:color="D9D9E3" w:frame="1"/>
+        </w:rPr>
+        <w:t xml:space="preserve"> path</w:t>
+      </w:r>
+      <w:r>
+        <w:rPr>
+          <w:rStyle w:val="hljs-function"/>
+          <w:rFonts w:ascii="inherit" w:hAnsi="inherit"/>
+          <w:color w:val="FFFFFF"/>
+          <w:bdr w:val="single" w:sz="2" w:space="0" w:color="D9D9E3" w:frame="1"/>
+        </w:rPr>
+        <w:t xml:space="preserve">) </w:t>
+      </w:r>
+    </w:p>
+    <w:p>
+      <w:pPr>
+        <w:pStyle w:val="Normlnywebov"/>
+        <w:pBdr>
+          <w:top w:val="single" w:sz="2" w:space="0" w:color="D9D9E3"/>
+          <w:left w:val="single" w:sz="2" w:space="0" w:color="D9D9E3"/>
+          <w:bottom w:val="single" w:sz="2" w:space="0" w:color="D9D9E3"/>
+          <w:right w:val="single" w:sz="2" w:space="0" w:color="D9D9E3"/>
+        </w:pBdr>
+        <w:shd w:val="clear" w:color="auto" w:fill="F7F7F8"/>
+        <w:spacing w:before="300" w:beforeAutospacing="0" w:after="300" w:afterAutospacing="0"/>
+        <w:rPr>
+          <w:rFonts w:ascii="Segoe UI" w:hAnsi="Segoe UI" w:cs="Segoe UI"/>
+          <w:color w:val="374151"/>
+        </w:rPr>
+      </w:pPr>
+      <w:r>
+        <w:rPr>
+          <w:rFonts w:ascii="Segoe UI" w:hAnsi="Segoe UI" w:cs="Segoe UI"/>
+          <w:color w:val="374151"/>
+        </w:rPr>
+        <w:t>This method is public, static, and returns void. It takes in four parameters: a dynamic result, a string representing the method name, a string array of parameters, and a string representing the path where the file should be saved.</w:t>
+      </w:r>
+    </w:p>
+    <w:p>
+      <w:pPr>
+        <w:pStyle w:val="PredformtovanHTML"/>
+        <w:pBdr>
+          <w:top w:val="single" w:sz="2" w:space="0" w:color="D9D9E3"/>
+          <w:left w:val="single" w:sz="2" w:space="0" w:color="D9D9E3"/>
+          <w:bottom w:val="single" w:sz="2" w:space="0" w:color="D9D9E3"/>
+          <w:right w:val="single" w:sz="2" w:space="0" w:color="D9D9E3"/>
+        </w:pBdr>
+        <w:shd w:val="clear" w:color="auto" w:fill="F7F7F8"/>
+        <w:rPr>
+          <w:rFonts w:ascii="Segoe UI" w:hAnsi="Segoe UI" w:cs="Segoe UI"/>
+          <w:color w:val="374151"/>
+          <w:sz w:val="21"/>
+          <w:szCs w:val="21"/>
+        </w:rPr>
+      </w:pPr>
+      <w:r>
+        <w:rPr>
+          <w:rFonts w:ascii="Segoe UI" w:hAnsi="Segoe UI" w:cs="Segoe UI"/>
+          <w:color w:val="374151"/>
+          <w:sz w:val="21"/>
+          <w:szCs w:val="21"/>
+          <w:bdr w:val="single" w:sz="2" w:space="0" w:color="D9D9E3" w:frame="1"/>
+        </w:rPr>
+        <w:t>lua</w:t>
+      </w:r>
+      <w:r>
+        <w:rPr>
+          <w:rFonts w:ascii="Segoe UI" w:hAnsi="Segoe UI" w:cs="Segoe UI"/>
+          <w:color w:val="374151"/>
+          <w:sz w:val="21"/>
+          <w:szCs w:val="21"/>
+        </w:rPr>
+        <w:t>Copy code</w:t>
+      </w:r>
+    </w:p>
+    <w:p>
+      <w:pPr>
+        <w:pStyle w:val="PredformtovanHTML"/>
+        <w:pBdr>
+          <w:top w:val="single" w:sz="2" w:space="0" w:color="D9D9E3"/>
+          <w:left w:val="single" w:sz="2" w:space="0" w:color="D9D9E3"/>
+          <w:bottom w:val="single" w:sz="2" w:space="0" w:color="D9D9E3"/>
+          <w:right w:val="single" w:sz="2" w:space="0" w:color="D9D9E3"/>
+        </w:pBdr>
+        <w:shd w:val="clear" w:color="auto" w:fill="F7F7F8"/>
+        <w:rPr>
+          <w:rFonts w:ascii="Ubuntu Mono" w:hAnsi="Ubuntu Mono"/>
+          <w:color w:val="374151"/>
+          <w:sz w:val="21"/>
+          <w:szCs w:val="21"/>
+        </w:rPr>
+      </w:pPr>
+      <w:r>
+        <w:rPr>
+          <w:rStyle w:val="hljs-keyword"/>
+          <w:rFonts w:ascii="inherit" w:hAnsi="inherit"/>
+          <w:color w:val="2E95D3"/>
+          <w:bdr w:val="single" w:sz="2" w:space="0" w:color="D9D9E3" w:frame="1"/>
+        </w:rPr>
+        <w:t>if</w:t>
+      </w:r>
+      <w:r>
+        <w:rPr>
+          <w:rStyle w:val="KdHTML"/>
+          <w:rFonts w:ascii="inherit" w:hAnsi="inherit"/>
+          <w:color w:val="FFFFFF"/>
+          <w:bdr w:val="single" w:sz="2" w:space="1" w:color="D9D9E3" w:frame="1"/>
+        </w:rPr>
+        <w:t xml:space="preserve"> (!Directory.Exists(</w:t>
+      </w:r>
+      <w:r>
+        <w:rPr>
+          <w:rStyle w:val="hljs-builtin"/>
+          <w:rFonts w:ascii="inherit" w:hAnsi="inherit"/>
+          <w:color w:val="E9950C"/>
+          <w:bdr w:val="single" w:sz="2" w:space="0" w:color="D9D9E3" w:frame="1"/>
+        </w:rPr>
+        <w:t>path</w:t>
+      </w:r>
+      <w:r>
+        <w:rPr>
+          <w:rStyle w:val="KdHTML"/>
+          <w:rFonts w:ascii="inherit" w:hAnsi="inherit"/>
+          <w:color w:val="FFFFFF"/>
+          <w:bdr w:val="single" w:sz="2" w:space="1" w:color="D9D9E3" w:frame="1"/>
+        </w:rPr>
+        <w:t>)) { Directory.CreateDirectory(</w:t>
+      </w:r>
+      <w:r>
+        <w:rPr>
+          <w:rStyle w:val="hljs-builtin"/>
+          <w:rFonts w:ascii="inherit" w:hAnsi="inherit"/>
+          <w:color w:val="E9950C"/>
+          <w:bdr w:val="single" w:sz="2" w:space="0" w:color="D9D9E3" w:frame="1"/>
+        </w:rPr>
+        <w:t>path</w:t>
+      </w:r>
+      <w:r>
+        <w:rPr>
+          <w:rStyle w:val="KdHTML"/>
+          <w:rFonts w:ascii="inherit" w:hAnsi="inherit"/>
+          <w:color w:val="FFFFFF"/>
+          <w:bdr w:val="single" w:sz="2" w:space="1" w:color="D9D9E3" w:frame="1"/>
+        </w:rPr>
+        <w:t xml:space="preserve">); } </w:t>
+      </w:r>
+    </w:p>
+    <w:p>
+      <w:pPr>
+        <w:pStyle w:val="Normlnywebov"/>
+        <w:pBdr>
+          <w:top w:val="single" w:sz="2" w:space="0" w:color="D9D9E3"/>
+          <w:left w:val="single" w:sz="2" w:space="0" w:color="D9D9E3"/>
+          <w:bottom w:val="single" w:sz="2" w:space="0" w:color="D9D9E3"/>
+          <w:right w:val="single" w:sz="2" w:space="0" w:color="D9D9E3"/>
+        </w:pBdr>
+        <w:shd w:val="clear" w:color="auto" w:fill="F7F7F8"/>
+        <w:spacing w:before="300" w:beforeAutospacing="0" w:after="300" w:afterAutospacing="0"/>
+        <w:rPr>
+          <w:rFonts w:ascii="Segoe UI" w:hAnsi="Segoe UI" w:cs="Segoe UI"/>
+          <w:color w:val="374151"/>
+        </w:rPr>
+      </w:pPr>
+      <w:r>
+        <w:rPr>
+          <w:rFonts w:ascii="Segoe UI" w:hAnsi="Segoe UI" w:cs="Segoe UI"/>
+          <w:color w:val="374151"/>
+        </w:rPr>
+        <w:t>If the directory where the file is supposed to be saved does not exist, this code will create it.</w:t>
+      </w:r>
+    </w:p>
+    <w:p>
+      <w:pPr>
+        <w:pStyle w:val="PredformtovanHTML"/>
+        <w:pBdr>
+          <w:top w:val="single" w:sz="2" w:space="0" w:color="D9D9E3"/>
+          <w:left w:val="single" w:sz="2" w:space="0" w:color="D9D9E3"/>
+          <w:bottom w:val="single" w:sz="2" w:space="0" w:color="D9D9E3"/>
+          <w:right w:val="single" w:sz="2" w:space="0" w:color="D9D9E3"/>
+        </w:pBdr>
+        <w:shd w:val="clear" w:color="auto" w:fill="F7F7F8"/>
+        <w:rPr>
+          <w:rFonts w:ascii="Segoe UI" w:hAnsi="Segoe UI" w:cs="Segoe UI"/>
+          <w:color w:val="374151"/>
+          <w:sz w:val="21"/>
+          <w:szCs w:val="21"/>
+        </w:rPr>
+      </w:pPr>
+      <w:r>
+        <w:rPr>
+          <w:rFonts w:ascii="Segoe UI" w:hAnsi="Segoe UI" w:cs="Segoe UI"/>
+          <w:color w:val="374151"/>
+          <w:sz w:val="21"/>
+          <w:szCs w:val="21"/>
+          <w:bdr w:val="single" w:sz="2" w:space="0" w:color="D9D9E3" w:frame="1"/>
+        </w:rPr>
+        <w:t>vbnet</w:t>
+      </w:r>
+      <w:r>
+        <w:rPr>
+          <w:rFonts w:ascii="Segoe UI" w:hAnsi="Segoe UI" w:cs="Segoe UI"/>
+          <w:color w:val="374151"/>
+          <w:sz w:val="21"/>
+          <w:szCs w:val="21"/>
+        </w:rPr>
+        <w:t>Copy code</w:t>
+      </w:r>
+    </w:p>
+    <w:p>
+      <w:pPr>
+        <w:pStyle w:val="PredformtovanHTML"/>
+        <w:pBdr>
+          <w:top w:val="single" w:sz="2" w:space="0" w:color="D9D9E3"/>
+          <w:left w:val="single" w:sz="2" w:space="0" w:color="D9D9E3"/>
+          <w:bottom w:val="single" w:sz="2" w:space="0" w:color="D9D9E3"/>
+          <w:right w:val="single" w:sz="2" w:space="0" w:color="D9D9E3"/>
+        </w:pBdr>
+        <w:shd w:val="clear" w:color="auto" w:fill="F7F7F8"/>
+        <w:rPr>
+          <w:rFonts w:ascii="Ubuntu Mono" w:hAnsi="Ubuntu Mono"/>
+          <w:color w:val="374151"/>
+          <w:sz w:val="21"/>
+          <w:szCs w:val="21"/>
+        </w:rPr>
+      </w:pPr>
+      <w:r>
+        <w:rPr>
+          <w:rStyle w:val="hljs-type"/>
+          <w:rFonts w:ascii="inherit" w:hAnsi="inherit"/>
+          <w:color w:val="DF3079"/>
+          <w:bdr w:val="single" w:sz="2" w:space="0" w:color="D9D9E3" w:frame="1"/>
+        </w:rPr>
+        <w:t>string</w:t>
+      </w:r>
+      <w:r>
+        <w:rPr>
+          <w:rStyle w:val="KdHTML"/>
+          <w:rFonts w:ascii="inherit" w:hAnsi="inherit"/>
+          <w:color w:val="FFFFFF"/>
+          <w:bdr w:val="single" w:sz="2" w:space="1" w:color="D9D9E3" w:frame="1"/>
+        </w:rPr>
+        <w:t xml:space="preserve"> fileName = DateTime.Now.ToString(</w:t>
+      </w:r>
+      <w:r>
+        <w:rPr>
+          <w:rStyle w:val="hljs-string"/>
+          <w:rFonts w:ascii="inherit" w:hAnsi="inherit"/>
+          <w:color w:val="00A67D"/>
+          <w:bdr w:val="single" w:sz="2" w:space="0" w:color="D9D9E3" w:frame="1"/>
+        </w:rPr>
+        <w:t>"yyyyMMddHHmmss"</w:t>
+      </w:r>
+      <w:r>
+        <w:rPr>
+          <w:rStyle w:val="KdHTML"/>
+          <w:rFonts w:ascii="inherit" w:hAnsi="inherit"/>
+          <w:color w:val="FFFFFF"/>
+          <w:bdr w:val="single" w:sz="2" w:space="1" w:color="D9D9E3" w:frame="1"/>
+        </w:rPr>
+        <w:t xml:space="preserve">) + </w:t>
+      </w:r>
+      <w:r>
+        <w:rPr>
+          <w:rStyle w:val="hljs-string"/>
+          <w:rFonts w:ascii="inherit" w:hAnsi="inherit"/>
+          <w:color w:val="00A67D"/>
+          <w:bdr w:val="single" w:sz="2" w:space="0" w:color="D9D9E3" w:frame="1"/>
+        </w:rPr>
+        <w:t>"_"</w:t>
+      </w:r>
+      <w:r>
+        <w:rPr>
+          <w:rStyle w:val="KdHTML"/>
+          <w:rFonts w:ascii="inherit" w:hAnsi="inherit"/>
+          <w:color w:val="FFFFFF"/>
+          <w:bdr w:val="single" w:sz="2" w:space="1" w:color="D9D9E3" w:frame="1"/>
+        </w:rPr>
+        <w:t xml:space="preserve"> + methodName + </w:t>
+      </w:r>
+      <w:r>
+        <w:rPr>
+          <w:rStyle w:val="hljs-string"/>
+          <w:rFonts w:ascii="inherit" w:hAnsi="inherit"/>
+          <w:color w:val="00A67D"/>
+          <w:bdr w:val="single" w:sz="2" w:space="0" w:color="D9D9E3" w:frame="1"/>
+        </w:rPr>
+        <w:t>"_"</w:t>
+      </w:r>
+      <w:r>
+        <w:rPr>
+          <w:rStyle w:val="KdHTML"/>
+          <w:rFonts w:ascii="inherit" w:hAnsi="inherit"/>
+          <w:color w:val="FFFFFF"/>
+          <w:bdr w:val="single" w:sz="2" w:space="1" w:color="D9D9E3" w:frame="1"/>
+        </w:rPr>
+        <w:t xml:space="preserve"> + </w:t>
+      </w:r>
+      <w:r>
+        <w:rPr>
+          <w:rStyle w:val="hljs-type"/>
+          <w:rFonts w:ascii="inherit" w:hAnsi="inherit"/>
+          <w:color w:val="DF3079"/>
+          <w:bdr w:val="single" w:sz="2" w:space="0" w:color="D9D9E3" w:frame="1"/>
+        </w:rPr>
+        <w:t>string</w:t>
+      </w:r>
+      <w:r>
+        <w:rPr>
+          <w:rStyle w:val="KdHTML"/>
+          <w:rFonts w:ascii="inherit" w:hAnsi="inherit"/>
+          <w:color w:val="FFFFFF"/>
+          <w:bdr w:val="single" w:sz="2" w:space="1" w:color="D9D9E3" w:frame="1"/>
+        </w:rPr>
+        <w:t>.</w:t>
+      </w:r>
+      <w:r>
+        <w:rPr>
+          <w:rStyle w:val="hljs-keyword"/>
+          <w:rFonts w:ascii="inherit" w:hAnsi="inherit"/>
+          <w:color w:val="2E95D3"/>
+          <w:bdr w:val="single" w:sz="2" w:space="0" w:color="D9D9E3" w:frame="1"/>
+        </w:rPr>
+        <w:t>Join</w:t>
+      </w:r>
+      <w:r>
+        <w:rPr>
+          <w:rStyle w:val="KdHTML"/>
+          <w:rFonts w:ascii="inherit" w:hAnsi="inherit"/>
+          <w:color w:val="FFFFFF"/>
+          <w:bdr w:val="single" w:sz="2" w:space="1" w:color="D9D9E3" w:frame="1"/>
+        </w:rPr>
+        <w:t>(</w:t>
+      </w:r>
+      <w:r>
+        <w:rPr>
+          <w:rStyle w:val="hljs-string"/>
+          <w:rFonts w:ascii="inherit" w:hAnsi="inherit"/>
+          <w:color w:val="00A67D"/>
+          <w:bdr w:val="single" w:sz="2" w:space="0" w:color="D9D9E3" w:frame="1"/>
+        </w:rPr>
+        <w:t>"_"</w:t>
+      </w:r>
+      <w:r>
+        <w:rPr>
+          <w:rStyle w:val="KdHTML"/>
+          <w:rFonts w:ascii="inherit" w:hAnsi="inherit"/>
+          <w:color w:val="FFFFFF"/>
+          <w:bdr w:val="single" w:sz="2" w:space="1" w:color="D9D9E3" w:frame="1"/>
+        </w:rPr>
+        <w:t xml:space="preserve">, parameters) + </w:t>
+      </w:r>
+      <w:r>
+        <w:rPr>
+          <w:rStyle w:val="hljs-string"/>
+          <w:rFonts w:ascii="inherit" w:hAnsi="inherit"/>
+          <w:color w:val="00A67D"/>
+          <w:bdr w:val="single" w:sz="2" w:space="0" w:color="D9D9E3" w:frame="1"/>
+        </w:rPr>
+        <w:t>".xml"</w:t>
+      </w:r>
+      <w:r>
+        <w:rPr>
+          <w:rStyle w:val="KdHTML"/>
+          <w:rFonts w:ascii="inherit" w:hAnsi="inherit"/>
+          <w:color w:val="FFFFFF"/>
+          <w:bdr w:val="single" w:sz="2" w:space="1" w:color="D9D9E3" w:frame="1"/>
+        </w:rPr>
+        <w:t xml:space="preserve">; </w:t>
+      </w:r>
+    </w:p>
+    <w:p>
+      <w:pPr>
+        <w:pStyle w:val="Normlnywebov"/>
+        <w:pBdr>
+          <w:top w:val="single" w:sz="2" w:space="0" w:color="D9D9E3"/>
+          <w:left w:val="single" w:sz="2" w:space="0" w:color="D9D9E3"/>
+          <w:bottom w:val="single" w:sz="2" w:space="0" w:color="D9D9E3"/>
+          <w:right w:val="single" w:sz="2" w:space="0" w:color="D9D9E3"/>
+        </w:pBdr>
+        <w:shd w:val="clear" w:color="auto" w:fill="F7F7F8"/>
+        <w:spacing w:before="300" w:beforeAutospacing="0" w:after="300" w:afterAutospacing="0"/>
+        <w:rPr>
+          <w:rFonts w:ascii="Segoe UI" w:hAnsi="Segoe UI" w:cs="Segoe UI"/>
+          <w:color w:val="374151"/>
+        </w:rPr>
+      </w:pPr>
+      <w:r>
+        <w:rPr>
+          <w:rFonts w:ascii="Segoe UI" w:hAnsi="Segoe UI" w:cs="Segoe UI"/>
+          <w:color w:val="374151"/>
+        </w:rPr>
+        <w:t xml:space="preserve">This code creates a file name based on the current date and time, the method name, and the parameters passed in. The format of the file name is </w:t>
+      </w:r>
+      <w:r>
+        <w:rPr>
+          <w:rStyle w:val="KdHTML"/>
+          <w:rFonts w:ascii="Ubuntu Mono" w:hAnsi="Ubuntu Mono"/>
+          <w:b/>
+          <w:bCs/>
+          <w:color w:val="374151"/>
+          <w:sz w:val="21"/>
+          <w:szCs w:val="21"/>
+          <w:bdr w:val="single" w:sz="2" w:space="0" w:color="D9D9E3" w:frame="1"/>
+        </w:rPr>
+        <w:t>yyyyMMddHHmmss_methodName_parameter1_parameter2_..._parameterN.xml</w:t>
+      </w:r>
+      <w:r>
+        <w:rPr>
+          <w:rFonts w:ascii="Segoe UI" w:hAnsi="Segoe UI" w:cs="Segoe UI"/>
+          <w:color w:val="374151"/>
+        </w:rPr>
+        <w:t>.</w:t>
+      </w:r>
+    </w:p>
+    <w:p>
+      <w:pPr>
+        <w:pStyle w:val="PredformtovanHTML"/>
+        <w:pBdr>
+          <w:top w:val="single" w:sz="2" w:space="0" w:color="D9D9E3"/>
+          <w:left w:val="single" w:sz="2" w:space="0" w:color="D9D9E3"/>
+          <w:bottom w:val="single" w:sz="2" w:space="0" w:color="D9D9E3"/>
+          <w:right w:val="single" w:sz="2" w:space="0" w:color="D9D9E3"/>
+        </w:pBdr>
+        <w:shd w:val="clear" w:color="auto" w:fill="F7F7F8"/>
+        <w:rPr>
+          <w:rFonts w:ascii="Segoe UI" w:hAnsi="Segoe UI" w:cs="Segoe UI"/>
+          <w:color w:val="374151"/>
+          <w:sz w:val="21"/>
+          <w:szCs w:val="21"/>
+        </w:rPr>
+      </w:pPr>
+      <w:r>
+        <w:rPr>
+          <w:rFonts w:ascii="Segoe UI" w:hAnsi="Segoe UI" w:cs="Segoe UI"/>
+          <w:color w:val="374151"/>
+          <w:sz w:val="21"/>
+          <w:szCs w:val="21"/>
+          <w:bdr w:val="single" w:sz="2" w:space="0" w:color="D9D9E3" w:frame="1"/>
+        </w:rPr>
+        <w:t>java</w:t>
+      </w:r>
+      <w:r>
+        <w:rPr>
+          <w:rFonts w:ascii="Segoe UI" w:hAnsi="Segoe UI" w:cs="Segoe UI"/>
+          <w:color w:val="374151"/>
+          <w:sz w:val="21"/>
+          <w:szCs w:val="21"/>
+        </w:rPr>
+        <w:t>Copy code</w:t>
+      </w:r>
+    </w:p>
+    <w:p>
+      <w:pPr>
+        <w:pStyle w:val="PredformtovanHTML"/>
+        <w:pBdr>
+          <w:top w:val="single" w:sz="2" w:space="0" w:color="D9D9E3"/>
+          <w:left w:val="single" w:sz="2" w:space="0" w:color="D9D9E3"/>
+          <w:bottom w:val="single" w:sz="2" w:space="0" w:color="D9D9E3"/>
+          <w:right w:val="single" w:sz="2" w:space="0" w:color="D9D9E3"/>
+        </w:pBdr>
+        <w:shd w:val="clear" w:color="auto" w:fill="F7F7F8"/>
+        <w:rPr>
+          <w:rFonts w:ascii="Ubuntu Mono" w:hAnsi="Ubuntu Mono"/>
+          <w:color w:val="374151"/>
+          <w:sz w:val="21"/>
+          <w:szCs w:val="21"/>
+        </w:rPr>
+      </w:pPr>
+      <w:r>
+        <w:rPr>
+          <w:rStyle w:val="hljs-type"/>
+          <w:rFonts w:ascii="inherit" w:hAnsi="inherit"/>
+          <w:color w:val="DF3079"/>
+          <w:bdr w:val="single" w:sz="2" w:space="0" w:color="D9D9E3" w:frame="1"/>
+        </w:rPr>
+        <w:t>XElement</w:t>
+      </w:r>
+      <w:r>
+        <w:rPr>
+          <w:rStyle w:val="KdHTML"/>
+          <w:rFonts w:ascii="inherit" w:hAnsi="inherit"/>
+          <w:color w:val="FFFFFF"/>
+          <w:bdr w:val="single" w:sz="2" w:space="1" w:color="D9D9E3" w:frame="1"/>
+        </w:rPr>
+        <w:t xml:space="preserve"> </w:t>
+      </w:r>
+      <w:r>
+        <w:rPr>
+          <w:rStyle w:val="hljs-variable"/>
+          <w:rFonts w:ascii="inherit" w:hAnsi="inherit"/>
+          <w:color w:val="DF3079"/>
+          <w:bdr w:val="single" w:sz="2" w:space="0" w:color="D9D9E3" w:frame="1"/>
+        </w:rPr>
+        <w:t>root</w:t>
+      </w:r>
+      <w:r>
+        <w:rPr>
+          <w:rStyle w:val="KdHTML"/>
+          <w:rFonts w:ascii="inherit" w:hAnsi="inherit"/>
+          <w:color w:val="FFFFFF"/>
+          <w:bdr w:val="single" w:sz="2" w:space="1" w:color="D9D9E3" w:frame="1"/>
+        </w:rPr>
+        <w:t xml:space="preserve"> </w:t>
+      </w:r>
+      <w:r>
+        <w:rPr>
+          <w:rStyle w:val="hljs-operator"/>
+          <w:rFonts w:ascii="inherit" w:hAnsi="inherit"/>
+          <w:color w:val="FFFFFF"/>
+          <w:bdr w:val="single" w:sz="2" w:space="0" w:color="D9D9E3" w:frame="1"/>
+        </w:rPr>
+        <w:t>=</w:t>
+      </w:r>
+      <w:r>
+        <w:rPr>
+          <w:rStyle w:val="KdHTML"/>
+          <w:rFonts w:ascii="inherit" w:hAnsi="inherit"/>
+          <w:color w:val="FFFFFF"/>
+          <w:bdr w:val="single" w:sz="2" w:space="1" w:color="D9D9E3" w:frame="1"/>
+        </w:rPr>
+        <w:t xml:space="preserve"> </w:t>
+      </w:r>
+      <w:r>
+        <w:rPr>
+          <w:rStyle w:val="hljs-keyword"/>
+          <w:rFonts w:ascii="inherit" w:hAnsi="inherit"/>
+          <w:color w:val="2E95D3"/>
+          <w:bdr w:val="single" w:sz="2" w:space="0" w:color="D9D9E3" w:frame="1"/>
+        </w:rPr>
+        <w:t>new</w:t>
+      </w:r>
+      <w:r>
+        <w:rPr>
+          <w:rStyle w:val="KdHTML"/>
+          <w:rFonts w:ascii="inherit" w:hAnsi="inherit"/>
+          <w:color w:val="FFFFFF"/>
+          <w:bdr w:val="single" w:sz="2" w:space="1" w:color="D9D9E3" w:frame="1"/>
+        </w:rPr>
+        <w:t xml:space="preserve"> </w:t>
+      </w:r>
+      <w:r>
+        <w:rPr>
+          <w:rStyle w:val="hljs-title"/>
+          <w:rFonts w:ascii="inherit" w:hAnsi="inherit"/>
+          <w:color w:val="F22C3D"/>
+          <w:bdr w:val="single" w:sz="2" w:space="0" w:color="D9D9E3" w:frame="1"/>
+        </w:rPr>
+        <w:t>XElement</w:t>
+      </w:r>
+      <w:r>
+        <w:rPr>
+          <w:rStyle w:val="KdHTML"/>
+          <w:rFonts w:ascii="inherit" w:hAnsi="inherit"/>
+          <w:color w:val="FFFFFF"/>
+          <w:bdr w:val="single" w:sz="2" w:space="1" w:color="D9D9E3" w:frame="1"/>
+        </w:rPr>
+        <w:t>(</w:t>
+      </w:r>
+      <w:r>
+        <w:rPr>
+          <w:rStyle w:val="hljs-string"/>
+          <w:rFonts w:ascii="inherit" w:hAnsi="inherit"/>
+          <w:color w:val="00A67D"/>
+          <w:bdr w:val="single" w:sz="2" w:space="0" w:color="D9D9E3" w:frame="1"/>
+        </w:rPr>
+        <w:t>"Root"</w:t>
+      </w:r>
+      <w:r>
+        <w:rPr>
+          <w:rStyle w:val="KdHTML"/>
+          <w:rFonts w:ascii="inherit" w:hAnsi="inherit"/>
+          <w:color w:val="FFFFFF"/>
+          <w:bdr w:val="single" w:sz="2" w:space="1" w:color="D9D9E3" w:frame="1"/>
+        </w:rPr>
+        <w:t xml:space="preserve">); </w:t>
+      </w:r>
+    </w:p>
+    <w:p>
+      <w:pPr>
+        <w:pStyle w:val="Normlnywebov"/>
+        <w:pBdr>
+          <w:top w:val="single" w:sz="2" w:space="0" w:color="D9D9E3"/>
+          <w:left w:val="single" w:sz="2" w:space="0" w:color="D9D9E3"/>
+          <w:bottom w:val="single" w:sz="2" w:space="0" w:color="D9D9E3"/>
+          <w:right w:val="single" w:sz="2" w:space="0" w:color="D9D9E3"/>
+        </w:pBdr>
+        <w:shd w:val="clear" w:color="auto" w:fill="F7F7F8"/>
+        <w:spacing w:before="300" w:beforeAutospacing="0" w:after="300" w:afterAutospacing="0"/>
+        <w:rPr>
+          <w:rFonts w:ascii="Segoe UI" w:hAnsi="Segoe UI" w:cs="Segoe UI"/>
+          <w:color w:val="374151"/>
+        </w:rPr>
+      </w:pPr>
+      <w:r>
+        <w:rPr>
+          <w:rFonts w:ascii="Segoe UI" w:hAnsi="Segoe UI" w:cs="Segoe UI"/>
+          <w:color w:val="374151"/>
+        </w:rPr>
+        <w:t xml:space="preserve">This code creates a new </w:t>
+      </w:r>
+      <w:r>
+        <w:rPr>
+          <w:rStyle w:val="KdHTML"/>
+          <w:rFonts w:ascii="Ubuntu Mono" w:hAnsi="Ubuntu Mono"/>
+          <w:b/>
+          <w:bCs/>
+          <w:color w:val="374151"/>
+          <w:sz w:val="21"/>
+          <w:szCs w:val="21"/>
+          <w:bdr w:val="single" w:sz="2" w:space="0" w:color="D9D9E3" w:frame="1"/>
+        </w:rPr>
+        <w:t>XElement</w:t>
+      </w:r>
+      <w:r>
+        <w:rPr>
+          <w:rFonts w:ascii="Segoe UI" w:hAnsi="Segoe UI" w:cs="Segoe UI"/>
+          <w:color w:val="374151"/>
+        </w:rPr>
+        <w:t xml:space="preserve"> object with the root element name "Root".</w:t>
+      </w:r>
+    </w:p>
+    <w:p>
+      <w:pPr>
+        <w:pStyle w:val="PredformtovanHTML"/>
+        <w:pBdr>
+          <w:top w:val="single" w:sz="2" w:space="0" w:color="D9D9E3"/>
+          <w:left w:val="single" w:sz="2" w:space="0" w:color="D9D9E3"/>
+          <w:bottom w:val="single" w:sz="2" w:space="0" w:color="D9D9E3"/>
+          <w:right w:val="single" w:sz="2" w:space="0" w:color="D9D9E3"/>
+        </w:pBdr>
+        <w:shd w:val="clear" w:color="auto" w:fill="F7F7F8"/>
+        <w:rPr>
+          <w:rFonts w:ascii="Segoe UI" w:hAnsi="Segoe UI" w:cs="Segoe UI"/>
+          <w:color w:val="374151"/>
+          <w:sz w:val="21"/>
+          <w:szCs w:val="21"/>
+        </w:rPr>
+      </w:pPr>
+      <w:r>
+        <w:rPr>
+          <w:rFonts w:ascii="Segoe UI" w:hAnsi="Segoe UI" w:cs="Segoe UI"/>
+          <w:color w:val="374151"/>
+          <w:sz w:val="21"/>
+          <w:szCs w:val="21"/>
+          <w:bdr w:val="single" w:sz="2" w:space="0" w:color="D9D9E3" w:frame="1"/>
+        </w:rPr>
+        <w:t>csharp</w:t>
+      </w:r>
+      <w:r>
+        <w:rPr>
+          <w:rFonts w:ascii="Segoe UI" w:hAnsi="Segoe UI" w:cs="Segoe UI"/>
+          <w:color w:val="374151"/>
+          <w:sz w:val="21"/>
+          <w:szCs w:val="21"/>
+        </w:rPr>
+        <w:t>Copy code</w:t>
+      </w:r>
+    </w:p>
+    <w:p>
+      <w:pPr>
+        <w:pStyle w:val="PredformtovanHTML"/>
+        <w:pBdr>
+          <w:top w:val="single" w:sz="2" w:space="0" w:color="D9D9E3"/>
+          <w:left w:val="single" w:sz="2" w:space="0" w:color="D9D9E3"/>
+          <w:bottom w:val="single" w:sz="2" w:space="0" w:color="D9D9E3"/>
+          <w:right w:val="single" w:sz="2" w:space="0" w:color="D9D9E3"/>
+        </w:pBdr>
+        <w:shd w:val="clear" w:color="auto" w:fill="F7F7F8"/>
+        <w:rPr>
+          <w:rFonts w:ascii="Ubuntu Mono" w:hAnsi="Ubuntu Mono"/>
+          <w:color w:val="374151"/>
+          <w:sz w:val="21"/>
+          <w:szCs w:val="21"/>
+        </w:rPr>
+      </w:pPr>
+      <w:r>
+        <w:rPr>
+          <w:rStyle w:val="hljs-keyword"/>
+          <w:rFonts w:ascii="inherit" w:hAnsi="inherit"/>
+          <w:color w:val="2E95D3"/>
+          <w:bdr w:val="single" w:sz="2" w:space="0" w:color="D9D9E3" w:frame="1"/>
+        </w:rPr>
+        <w:t>void</w:t>
+      </w:r>
+      <w:r>
+        <w:rPr>
+          <w:rStyle w:val="hljs-function"/>
+          <w:rFonts w:ascii="inherit" w:hAnsi="inherit"/>
+          <w:color w:val="FFFFFF"/>
+          <w:bdr w:val="single" w:sz="2" w:space="0" w:color="D9D9E3" w:frame="1"/>
+        </w:rPr>
+        <w:t xml:space="preserve"> </w:t>
+      </w:r>
+      <w:r>
+        <w:rPr>
+          <w:rStyle w:val="hljs-title"/>
+          <w:rFonts w:ascii="inherit" w:hAnsi="inherit"/>
+          <w:color w:val="F22C3D"/>
+          <w:bdr w:val="single" w:sz="2" w:space="0" w:color="D9D9E3" w:frame="1"/>
+        </w:rPr>
+        <w:t>AddToXml</w:t>
+      </w:r>
+      <w:r>
+        <w:rPr>
+          <w:rStyle w:val="hljs-function"/>
+          <w:rFonts w:ascii="inherit" w:hAnsi="inherit"/>
+          <w:color w:val="FFFFFF"/>
+          <w:bdr w:val="single" w:sz="2" w:space="0" w:color="D9D9E3" w:frame="1"/>
+        </w:rPr>
+        <w:t>(</w:t>
+      </w:r>
+      <w:r>
+        <w:rPr>
+          <w:rStyle w:val="hljs-params"/>
+          <w:rFonts w:ascii="inherit" w:hAnsi="inherit"/>
+          <w:color w:val="FFFFFF"/>
+          <w:bdr w:val="single" w:sz="2" w:space="0" w:color="D9D9E3" w:frame="1"/>
+        </w:rPr>
+        <w:t xml:space="preserve">XElement parent, </w:t>
+      </w:r>
+      <w:r>
+        <w:rPr>
+          <w:rStyle w:val="hljs-builtin"/>
+          <w:rFonts w:ascii="inherit" w:hAnsi="inherit"/>
+          <w:color w:val="E9950C"/>
+          <w:bdr w:val="single" w:sz="2" w:space="0" w:color="D9D9E3" w:frame="1"/>
+        </w:rPr>
+        <w:t>object</w:t>
+      </w:r>
+      <w:r>
+        <w:rPr>
+          <w:rStyle w:val="hljs-params"/>
+          <w:rFonts w:ascii="inherit" w:hAnsi="inherit"/>
+          <w:color w:val="FFFFFF"/>
+          <w:bdr w:val="single" w:sz="2" w:space="0" w:color="D9D9E3" w:frame="1"/>
+        </w:rPr>
+        <w:t xml:space="preserve"> obj, </w:t>
+      </w:r>
+      <w:r>
+        <w:rPr>
+          <w:rStyle w:val="hljs-builtin"/>
+          <w:rFonts w:ascii="inherit" w:hAnsi="inherit"/>
+          <w:color w:val="E9950C"/>
+          <w:bdr w:val="single" w:sz="2" w:space="0" w:color="D9D9E3" w:frame="1"/>
+        </w:rPr>
+        <w:t>string</w:t>
+      </w:r>
+      <w:r>
+        <w:rPr>
+          <w:rStyle w:val="hljs-params"/>
+          <w:rFonts w:ascii="inherit" w:hAnsi="inherit"/>
+          <w:color w:val="FFFFFF"/>
+          <w:bdr w:val="single" w:sz="2" w:space="0" w:color="D9D9E3" w:frame="1"/>
+        </w:rPr>
+        <w:t xml:space="preserve"> parentName=</w:t>
+      </w:r>
+      <w:r>
+        <w:rPr>
+          <w:rStyle w:val="hljs-string"/>
+          <w:rFonts w:ascii="inherit" w:hAnsi="inherit"/>
+          <w:color w:val="00A67D"/>
+          <w:bdr w:val="single" w:sz="2" w:space="0" w:color="D9D9E3" w:frame="1"/>
+        </w:rPr>
+        <w:t>"data"</w:t>
+      </w:r>
+      <w:r>
+        <w:rPr>
+          <w:rStyle w:val="hljs-function"/>
+          <w:rFonts w:ascii="inherit" w:hAnsi="inherit"/>
+          <w:color w:val="FFFFFF"/>
+          <w:bdr w:val="single" w:sz="2" w:space="0" w:color="D9D9E3" w:frame="1"/>
+        </w:rPr>
+        <w:t xml:space="preserve">) </w:t>
+      </w:r>
+    </w:p>
+    <w:p>
+      <w:pPr>
+        <w:pStyle w:val="Normlnywebov"/>
+        <w:pBdr>
+          <w:top w:val="single" w:sz="2" w:space="0" w:color="D9D9E3"/>
+          <w:left w:val="single" w:sz="2" w:space="0" w:color="D9D9E3"/>
+          <w:bottom w:val="single" w:sz="2" w:space="0" w:color="D9D9E3"/>
+          <w:right w:val="single" w:sz="2" w:space="0" w:color="D9D9E3"/>
+        </w:pBdr>
+        <w:shd w:val="clear" w:color="auto" w:fill="F7F7F8"/>
+        <w:spacing w:before="300" w:beforeAutospacing="0" w:after="300" w:afterAutospacing="0"/>
+        <w:rPr>
+          <w:rFonts w:ascii="Segoe UI" w:hAnsi="Segoe UI" w:cs="Segoe UI"/>
+          <w:color w:val="374151"/>
+        </w:rPr>
+      </w:pPr>
+      <w:r>
+        <w:rPr>
+          <w:rFonts w:ascii="Segoe UI" w:hAnsi="Segoe UI" w:cs="Segoe UI"/>
+          <w:color w:val="374151"/>
+        </w:rPr>
+        <w:t xml:space="preserve">This code declares a new method called "AddToXml" that takes in an </w:t>
+      </w:r>
+      <w:r>
+        <w:rPr>
+          <w:rStyle w:val="KdHTML"/>
+          <w:rFonts w:ascii="Ubuntu Mono" w:hAnsi="Ubuntu Mono"/>
+          <w:b/>
+          <w:bCs/>
+          <w:color w:val="374151"/>
+          <w:sz w:val="21"/>
+          <w:szCs w:val="21"/>
+          <w:bdr w:val="single" w:sz="2" w:space="0" w:color="D9D9E3" w:frame="1"/>
+        </w:rPr>
+        <w:t>XElement</w:t>
+      </w:r>
+      <w:r>
+        <w:rPr>
+          <w:rFonts w:ascii="Segoe UI" w:hAnsi="Segoe UI" w:cs="Segoe UI"/>
+          <w:color w:val="374151"/>
+        </w:rPr>
+        <w:t xml:space="preserve"> parent, an object, and an optional string called "parentName" that defaults to "data".</w:t>
+      </w:r>
+    </w:p>
+    <w:p>
+      <w:pPr>
+        <w:pStyle w:val="PredformtovanHTML"/>
+        <w:pBdr>
+          <w:top w:val="single" w:sz="2" w:space="0" w:color="D9D9E3"/>
+          <w:left w:val="single" w:sz="2" w:space="0" w:color="D9D9E3"/>
+          <w:bottom w:val="single" w:sz="2" w:space="0" w:color="D9D9E3"/>
+          <w:right w:val="single" w:sz="2" w:space="0" w:color="D9D9E3"/>
+        </w:pBdr>
+        <w:shd w:val="clear" w:color="auto" w:fill="F7F7F8"/>
+        <w:rPr>
+          <w:rFonts w:ascii="Segoe UI" w:hAnsi="Segoe UI" w:cs="Segoe UI"/>
+          <w:color w:val="374151"/>
+          <w:sz w:val="21"/>
+          <w:szCs w:val="21"/>
+        </w:rPr>
+      </w:pPr>
+      <w:r>
+        <w:rPr>
+          <w:rFonts w:ascii="Segoe UI" w:hAnsi="Segoe UI" w:cs="Segoe UI"/>
+          <w:color w:val="374151"/>
+          <w:sz w:val="21"/>
+          <w:szCs w:val="21"/>
+          <w:bdr w:val="single" w:sz="2" w:space="0" w:color="D9D9E3" w:frame="1"/>
+        </w:rPr>
+        <w:t>javascript</w:t>
+      </w:r>
+      <w:r>
+        <w:rPr>
+          <w:rFonts w:ascii="Segoe UI" w:hAnsi="Segoe UI" w:cs="Segoe UI"/>
+          <w:color w:val="374151"/>
+          <w:sz w:val="21"/>
+          <w:szCs w:val="21"/>
+        </w:rPr>
+        <w:t>Copy code</w:t>
+      </w:r>
+    </w:p>
+    <w:p>
+      <w:pPr>
+        <w:pStyle w:val="PredformtovanHTML"/>
+        <w:pBdr>
+          <w:top w:val="single" w:sz="2" w:space="0" w:color="D9D9E3"/>
+          <w:left w:val="single" w:sz="2" w:space="0" w:color="D9D9E3"/>
+          <w:bottom w:val="single" w:sz="2" w:space="0" w:color="D9D9E3"/>
+          <w:right w:val="single" w:sz="2" w:space="0" w:color="D9D9E3"/>
+        </w:pBdr>
+        <w:shd w:val="clear" w:color="auto" w:fill="F7F7F8"/>
+        <w:rPr>
+          <w:rFonts w:ascii="Ubuntu Mono" w:hAnsi="Ubuntu Mono"/>
+          <w:color w:val="374151"/>
+          <w:sz w:val="21"/>
+          <w:szCs w:val="21"/>
+        </w:rPr>
+      </w:pPr>
+      <w:r>
+        <w:rPr>
+          <w:rStyle w:val="hljs-keyword"/>
+          <w:rFonts w:ascii="inherit" w:hAnsi="inherit"/>
+          <w:color w:val="2E95D3"/>
+          <w:bdr w:val="single" w:sz="2" w:space="0" w:color="D9D9E3" w:frame="1"/>
+        </w:rPr>
+        <w:t>var</w:t>
+      </w:r>
+      <w:r>
+        <w:rPr>
+          <w:rStyle w:val="KdHTML"/>
+          <w:rFonts w:ascii="inherit" w:hAnsi="inherit"/>
+          <w:color w:val="FFFFFF"/>
+          <w:bdr w:val="single" w:sz="2" w:space="1" w:color="D9D9E3" w:frame="1"/>
+        </w:rPr>
+        <w:t xml:space="preserve"> element = </w:t>
+      </w:r>
+      <w:r>
+        <w:rPr>
+          <w:rStyle w:val="hljs-keyword"/>
+          <w:rFonts w:ascii="inherit" w:hAnsi="inherit"/>
+          <w:color w:val="2E95D3"/>
+          <w:bdr w:val="single" w:sz="2" w:space="0" w:color="D9D9E3" w:frame="1"/>
+        </w:rPr>
+        <w:t>new</w:t>
+      </w:r>
+      <w:r>
+        <w:rPr>
+          <w:rStyle w:val="KdHTML"/>
+          <w:rFonts w:ascii="inherit" w:hAnsi="inherit"/>
+          <w:color w:val="FFFFFF"/>
+          <w:bdr w:val="single" w:sz="2" w:space="1" w:color="D9D9E3" w:frame="1"/>
+        </w:rPr>
+        <w:t xml:space="preserve"> </w:t>
+      </w:r>
+      <w:r>
+        <w:rPr>
+          <w:rStyle w:val="hljs-title"/>
+          <w:rFonts w:ascii="inherit" w:hAnsi="inherit"/>
+          <w:color w:val="F22C3D"/>
+          <w:bdr w:val="single" w:sz="2" w:space="0" w:color="D9D9E3" w:frame="1"/>
+        </w:rPr>
+        <w:t>XElement</w:t>
+      </w:r>
+      <w:r>
+        <w:rPr>
+          <w:rStyle w:val="KdHTML"/>
+          <w:rFonts w:ascii="inherit" w:hAnsi="inherit"/>
+          <w:color w:val="FFFFFF"/>
+          <w:bdr w:val="single" w:sz="2" w:space="1" w:color="D9D9E3" w:frame="1"/>
+        </w:rPr>
+        <w:t xml:space="preserve">(parentName); </w:t>
+      </w:r>
+    </w:p>
+    <w:p>
+      <w:pPr>
+        <w:pStyle w:val="Normlnywebov"/>
+        <w:pBdr>
+          <w:top w:val="single" w:sz="2" w:space="0" w:color="D9D9E3"/>
+          <w:left w:val="single" w:sz="2" w:space="0" w:color="D9D9E3"/>
+          <w:bottom w:val="single" w:sz="2" w:space="0" w:color="D9D9E3"/>
+          <w:right w:val="single" w:sz="2" w:space="0" w:color="D9D9E3"/>
+        </w:pBdr>
+        <w:shd w:val="clear" w:color="auto" w:fill="F7F7F8"/>
+        <w:spacing w:before="300" w:beforeAutospacing="0" w:after="300" w:afterAutospacing="0"/>
+        <w:rPr>
+          <w:rFonts w:ascii="Segoe UI" w:hAnsi="Segoe UI" w:cs="Segoe UI"/>
+          <w:color w:val="374151"/>
+        </w:rPr>
+      </w:pPr>
+      <w:r>
+        <w:rPr>
+          <w:rFonts w:ascii="Segoe UI" w:hAnsi="Segoe UI" w:cs="Segoe UI"/>
+          <w:color w:val="374151"/>
+        </w:rPr>
+        <w:lastRenderedPageBreak/>
+        <w:t xml:space="preserve">This code creates a new </w:t>
+      </w:r>
+      <w:r>
+        <w:rPr>
+          <w:rStyle w:val="KdHTML"/>
+          <w:rFonts w:ascii="Ubuntu Mono" w:hAnsi="Ubuntu Mono"/>
+          <w:b/>
+          <w:bCs/>
+          <w:color w:val="374151"/>
+          <w:sz w:val="21"/>
+          <w:szCs w:val="21"/>
+          <w:bdr w:val="single" w:sz="2" w:space="0" w:color="D9D9E3" w:frame="1"/>
+        </w:rPr>
+        <w:t>XElement</w:t>
+      </w:r>
+      <w:r>
+        <w:rPr>
+          <w:rFonts w:ascii="Segoe UI" w:hAnsi="Segoe UI" w:cs="Segoe UI"/>
+          <w:color w:val="374151"/>
+        </w:rPr>
+        <w:t xml:space="preserve"> object with the name passed in as "parentName".</w:t>
+      </w:r>
+    </w:p>
+    <w:p>
+      <w:pPr>
+        <w:pStyle w:val="PredformtovanHTML"/>
+        <w:pBdr>
+          <w:top w:val="single" w:sz="2" w:space="0" w:color="D9D9E3"/>
+          <w:left w:val="single" w:sz="2" w:space="0" w:color="D9D9E3"/>
+          <w:bottom w:val="single" w:sz="2" w:space="0" w:color="D9D9E3"/>
+          <w:right w:val="single" w:sz="2" w:space="0" w:color="D9D9E3"/>
+        </w:pBdr>
+        <w:shd w:val="clear" w:color="auto" w:fill="F7F7F8"/>
+        <w:rPr>
+          <w:rFonts w:ascii="Segoe UI" w:hAnsi="Segoe UI" w:cs="Segoe UI"/>
+          <w:color w:val="374151"/>
+          <w:sz w:val="21"/>
+          <w:szCs w:val="21"/>
+        </w:rPr>
+      </w:pPr>
+      <w:r>
+        <w:rPr>
+          <w:rFonts w:ascii="Segoe UI" w:hAnsi="Segoe UI" w:cs="Segoe UI"/>
+          <w:color w:val="374151"/>
+          <w:sz w:val="21"/>
+          <w:szCs w:val="21"/>
+          <w:bdr w:val="single" w:sz="2" w:space="0" w:color="D9D9E3" w:frame="1"/>
+        </w:rPr>
+        <w:t>csharp</w:t>
+      </w:r>
+      <w:r>
+        <w:rPr>
+          <w:rFonts w:ascii="Segoe UI" w:hAnsi="Segoe UI" w:cs="Segoe UI"/>
+          <w:color w:val="374151"/>
+          <w:sz w:val="21"/>
+          <w:szCs w:val="21"/>
+        </w:rPr>
+        <w:t>Copy code</w:t>
+      </w:r>
+    </w:p>
+    <w:p>
+      <w:pPr>
+        <w:pStyle w:val="PredformtovanHTML"/>
+        <w:pBdr>
+          <w:top w:val="single" w:sz="2" w:space="0" w:color="D9D9E3"/>
+          <w:left w:val="single" w:sz="2" w:space="0" w:color="D9D9E3"/>
+          <w:bottom w:val="single" w:sz="2" w:space="0" w:color="D9D9E3"/>
+          <w:right w:val="single" w:sz="2" w:space="0" w:color="D9D9E3"/>
+        </w:pBdr>
+        <w:shd w:val="clear" w:color="auto" w:fill="F7F7F8"/>
+        <w:rPr>
+          <w:rFonts w:ascii="Ubuntu Mono" w:hAnsi="Ubuntu Mono"/>
+          <w:color w:val="374151"/>
+          <w:sz w:val="21"/>
+          <w:szCs w:val="21"/>
+        </w:rPr>
+      </w:pPr>
+      <w:r>
+        <w:rPr>
+          <w:rStyle w:val="hljs-keyword"/>
+          <w:rFonts w:ascii="inherit" w:hAnsi="inherit"/>
+          <w:color w:val="2E95D3"/>
+          <w:bdr w:val="single" w:sz="2" w:space="0" w:color="D9D9E3" w:frame="1"/>
+        </w:rPr>
+        <w:t>foreach</w:t>
+      </w:r>
+      <w:r>
+        <w:rPr>
+          <w:rStyle w:val="KdHTML"/>
+          <w:rFonts w:ascii="inherit" w:hAnsi="inherit"/>
+          <w:color w:val="FFFFFF"/>
+          <w:bdr w:val="single" w:sz="2" w:space="1" w:color="D9D9E3" w:frame="1"/>
+        </w:rPr>
+        <w:t xml:space="preserve"> (</w:t>
+      </w:r>
+      <w:r>
+        <w:rPr>
+          <w:rStyle w:val="hljs-keyword"/>
+          <w:rFonts w:ascii="inherit" w:hAnsi="inherit"/>
+          <w:color w:val="2E95D3"/>
+          <w:bdr w:val="single" w:sz="2" w:space="0" w:color="D9D9E3" w:frame="1"/>
+        </w:rPr>
+        <w:t>var</w:t>
+      </w:r>
+      <w:r>
+        <w:rPr>
+          <w:rStyle w:val="KdHTML"/>
+          <w:rFonts w:ascii="inherit" w:hAnsi="inherit"/>
+          <w:color w:val="FFFFFF"/>
+          <w:bdr w:val="single" w:sz="2" w:space="1" w:color="D9D9E3" w:frame="1"/>
+        </w:rPr>
+        <w:t xml:space="preserve"> prop </w:t>
+      </w:r>
+      <w:r>
+        <w:rPr>
+          <w:rStyle w:val="hljs-keyword"/>
+          <w:rFonts w:ascii="inherit" w:hAnsi="inherit"/>
+          <w:color w:val="2E95D3"/>
+          <w:bdr w:val="single" w:sz="2" w:space="0" w:color="D9D9E3" w:frame="1"/>
+        </w:rPr>
+        <w:t>in</w:t>
+      </w:r>
+      <w:r>
+        <w:rPr>
+          <w:rStyle w:val="KdHTML"/>
+          <w:rFonts w:ascii="inherit" w:hAnsi="inherit"/>
+          <w:color w:val="FFFFFF"/>
+          <w:bdr w:val="single" w:sz="2" w:space="1" w:color="D9D9E3" w:frame="1"/>
+        </w:rPr>
+        <w:t xml:space="preserve"> obj.GetType().GetProperties()) { </w:t>
+      </w:r>
+      <w:r>
+        <w:rPr>
+          <w:rStyle w:val="hljs-keyword"/>
+          <w:rFonts w:ascii="inherit" w:hAnsi="inherit"/>
+          <w:color w:val="2E95D3"/>
+          <w:bdr w:val="single" w:sz="2" w:space="0" w:color="D9D9E3" w:frame="1"/>
+        </w:rPr>
+        <w:t>var</w:t>
+      </w:r>
+      <w:r>
+        <w:rPr>
+          <w:rStyle w:val="KdHTML"/>
+          <w:rFonts w:ascii="inherit" w:hAnsi="inherit"/>
+          <w:color w:val="FFFFFF"/>
+          <w:bdr w:val="single" w:sz="2" w:space="1" w:color="D9D9E3" w:frame="1"/>
+        </w:rPr>
+        <w:t xml:space="preserve"> </w:t>
+      </w:r>
+      <w:r>
+        <w:rPr>
+          <w:rStyle w:val="hljs-keyword"/>
+          <w:rFonts w:ascii="inherit" w:hAnsi="inherit"/>
+          <w:color w:val="2E95D3"/>
+          <w:bdr w:val="single" w:sz="2" w:space="0" w:color="D9D9E3" w:frame="1"/>
+        </w:rPr>
+        <w:t>value</w:t>
+      </w:r>
+      <w:r>
+        <w:rPr>
+          <w:rStyle w:val="KdHTML"/>
+          <w:rFonts w:ascii="inherit" w:hAnsi="inherit"/>
+          <w:color w:val="FFFFFF"/>
+          <w:bdr w:val="single" w:sz="2" w:space="1" w:color="D9D9E3" w:frame="1"/>
+        </w:rPr>
+        <w:t xml:space="preserve"> = prop.GetValue(obj); </w:t>
+      </w:r>
+      <w:r>
+        <w:rPr>
+          <w:rStyle w:val="hljs-keyword"/>
+          <w:rFonts w:ascii="inherit" w:hAnsi="inherit"/>
+          <w:color w:val="2E95D3"/>
+          <w:bdr w:val="single" w:sz="2" w:space="0" w:color="D9D9E3" w:frame="1"/>
+        </w:rPr>
+        <w:t>if</w:t>
+      </w:r>
+      <w:r>
+        <w:rPr>
+          <w:rStyle w:val="KdHTML"/>
+          <w:rFonts w:ascii="inherit" w:hAnsi="inherit"/>
+          <w:color w:val="FFFFFF"/>
+          <w:bdr w:val="single" w:sz="2" w:space="1" w:color="D9D9E3" w:frame="1"/>
+        </w:rPr>
+        <w:t xml:space="preserve"> (</w:t>
+      </w:r>
+      <w:r>
+        <w:rPr>
+          <w:rStyle w:val="hljs-keyword"/>
+          <w:rFonts w:ascii="inherit" w:hAnsi="inherit"/>
+          <w:color w:val="2E95D3"/>
+          <w:bdr w:val="single" w:sz="2" w:space="0" w:color="D9D9E3" w:frame="1"/>
+        </w:rPr>
+        <w:t>value</w:t>
+      </w:r>
+      <w:r>
+        <w:rPr>
+          <w:rStyle w:val="KdHTML"/>
+          <w:rFonts w:ascii="inherit" w:hAnsi="inherit"/>
+          <w:color w:val="FFFFFF"/>
+          <w:bdr w:val="single" w:sz="2" w:space="1" w:color="D9D9E3" w:frame="1"/>
+        </w:rPr>
+        <w:t xml:space="preserve"> != </w:t>
+      </w:r>
+      <w:r>
+        <w:rPr>
+          <w:rStyle w:val="hljs-literal"/>
+          <w:rFonts w:ascii="inherit" w:hAnsi="inherit"/>
+          <w:color w:val="2E95D3"/>
+          <w:bdr w:val="single" w:sz="2" w:space="0" w:color="D9D9E3" w:frame="1"/>
+        </w:rPr>
+        <w:t>null</w:t>
+      </w:r>
+      <w:r>
+        <w:rPr>
+          <w:rStyle w:val="KdHTML"/>
+          <w:rFonts w:ascii="inherit" w:hAnsi="inherit"/>
+          <w:color w:val="FFFFFF"/>
+          <w:bdr w:val="single" w:sz="2" w:space="1" w:color="D9D9E3" w:frame="1"/>
+        </w:rPr>
+        <w:t xml:space="preserve">) { </w:t>
+      </w:r>
+      <w:r>
+        <w:rPr>
+          <w:rStyle w:val="hljs-keyword"/>
+          <w:rFonts w:ascii="inherit" w:hAnsi="inherit"/>
+          <w:color w:val="2E95D3"/>
+          <w:bdr w:val="single" w:sz="2" w:space="0" w:color="D9D9E3" w:frame="1"/>
+        </w:rPr>
+        <w:t>if</w:t>
+      </w:r>
+      <w:r>
+        <w:rPr>
+          <w:rStyle w:val="KdHTML"/>
+          <w:rFonts w:ascii="inherit" w:hAnsi="inherit"/>
+          <w:color w:val="FFFFFF"/>
+          <w:bdr w:val="single" w:sz="2" w:space="1" w:color="D9D9E3" w:frame="1"/>
+        </w:rPr>
+        <w:t xml:space="preserve"> (prop.PropertyType.IsPrimitive || prop.PropertyType == </w:t>
+      </w:r>
+      <w:r>
+        <w:rPr>
+          <w:rStyle w:val="hljs-keyword"/>
+          <w:rFonts w:ascii="inherit" w:hAnsi="inherit"/>
+          <w:color w:val="2E95D3"/>
+          <w:bdr w:val="single" w:sz="2" w:space="0" w:color="D9D9E3" w:frame="1"/>
+        </w:rPr>
+        <w:t>typeof</w:t>
+      </w:r>
+      <w:r>
+        <w:rPr>
+          <w:rStyle w:val="KdHTML"/>
+          <w:rFonts w:ascii="inherit" w:hAnsi="inherit"/>
+          <w:color w:val="FFFFFF"/>
+          <w:bdr w:val="single" w:sz="2" w:space="1" w:color="D9D9E3" w:frame="1"/>
+        </w:rPr>
+        <w:t>(</w:t>
+      </w:r>
+      <w:r>
+        <w:rPr>
+          <w:rStyle w:val="hljs-builtin"/>
+          <w:rFonts w:ascii="inherit" w:hAnsi="inherit"/>
+          <w:color w:val="E9950C"/>
+          <w:bdr w:val="single" w:sz="2" w:space="0" w:color="D9D9E3" w:frame="1"/>
+        </w:rPr>
+        <w:t>string</w:t>
+      </w:r>
+      <w:r>
+        <w:rPr>
+          <w:rStyle w:val="KdHTML"/>
+          <w:rFonts w:ascii="inherit" w:hAnsi="inherit"/>
+          <w:color w:val="FFFFFF"/>
+          <w:bdr w:val="single" w:sz="2" w:space="1" w:color="D9D9E3" w:frame="1"/>
+        </w:rPr>
+        <w:t>)) { element.Add(</w:t>
+      </w:r>
+      <w:r>
+        <w:rPr>
+          <w:rStyle w:val="hljs-keyword"/>
+          <w:rFonts w:ascii="inherit" w:hAnsi="inherit"/>
+          <w:color w:val="2E95D3"/>
+          <w:bdr w:val="single" w:sz="2" w:space="0" w:color="D9D9E3" w:frame="1"/>
+        </w:rPr>
+        <w:t>new</w:t>
+      </w:r>
+      <w:r>
+        <w:rPr>
+          <w:rStyle w:val="KdHTML"/>
+          <w:rFonts w:ascii="inherit" w:hAnsi="inherit"/>
+          <w:color w:val="FFFFFF"/>
+          <w:bdr w:val="single" w:sz="2" w:space="1" w:color="D9D9E3" w:frame="1"/>
+        </w:rPr>
+        <w:t xml:space="preserve"> XElement(prop.Name, </w:t>
+      </w:r>
+      <w:r>
+        <w:rPr>
+          <w:rStyle w:val="hljs-keyword"/>
+          <w:rFonts w:ascii="inherit" w:hAnsi="inherit"/>
+          <w:color w:val="2E95D3"/>
+          <w:bdr w:val="single" w:sz="2" w:space="0" w:color="D9D9E3" w:frame="1"/>
+        </w:rPr>
+        <w:t>value</w:t>
+      </w:r>
+      <w:r>
+        <w:rPr>
+          <w:rStyle w:val="KdHTML"/>
+          <w:rFonts w:ascii="inherit" w:hAnsi="inherit"/>
+          <w:color w:val="FFFFFF"/>
+          <w:bdr w:val="single" w:sz="2" w:space="1" w:color="D9D9E3" w:frame="1"/>
+        </w:rPr>
+        <w:t xml:space="preserve">)); } </w:t>
+      </w:r>
+      <w:r>
+        <w:rPr>
+          <w:rStyle w:val="hljs-keyword"/>
+          <w:rFonts w:ascii="inherit" w:hAnsi="inherit"/>
+          <w:color w:val="2E95D3"/>
+          <w:bdr w:val="single" w:sz="2" w:space="0" w:color="D9D9E3" w:frame="1"/>
+        </w:rPr>
+        <w:t>else</w:t>
+      </w:r>
+      <w:r>
+        <w:rPr>
+          <w:rStyle w:val="KdHTML"/>
+          <w:rFonts w:ascii="inherit" w:hAnsi="inherit"/>
+          <w:color w:val="FFFFFF"/>
+          <w:bdr w:val="single" w:sz="2" w:space="1" w:color="D9D9E3" w:frame="1"/>
+        </w:rPr>
+        <w:t xml:space="preserve"> </w:t>
+      </w:r>
+      <w:r>
+        <w:rPr>
+          <w:rStyle w:val="hljs-keyword"/>
+          <w:rFonts w:ascii="inherit" w:hAnsi="inherit"/>
+          <w:color w:val="2E95D3"/>
+          <w:bdr w:val="single" w:sz="2" w:space="0" w:color="D9D9E3" w:frame="1"/>
+        </w:rPr>
+        <w:t>if</w:t>
+      </w:r>
+      <w:r>
+        <w:rPr>
+          <w:rStyle w:val="KdHTML"/>
+          <w:rFonts w:ascii="inherit" w:hAnsi="inherit"/>
+          <w:color w:val="FFFFFF"/>
+          <w:bdr w:val="single" w:sz="2" w:space="1" w:color="D9D9E3" w:frame="1"/>
+        </w:rPr>
+        <w:t xml:space="preserve"> (</w:t>
+      </w:r>
+      <w:r>
+        <w:rPr>
+          <w:rStyle w:val="hljs-keyword"/>
+          <w:rFonts w:ascii="inherit" w:hAnsi="inherit"/>
+          <w:color w:val="2E95D3"/>
+          <w:bdr w:val="single" w:sz="2" w:space="0" w:color="D9D9E3" w:frame="1"/>
+        </w:rPr>
+        <w:t>value</w:t>
+      </w:r>
+      <w:r>
+        <w:rPr>
+          <w:rStyle w:val="KdHTML"/>
+          <w:rFonts w:ascii="inherit" w:hAnsi="inherit"/>
+          <w:color w:val="FFFFFF"/>
+          <w:bdr w:val="single" w:sz="2" w:space="1" w:color="D9D9E3" w:frame="1"/>
+        </w:rPr>
+        <w:t xml:space="preserve"> </w:t>
+      </w:r>
+      <w:r>
+        <w:rPr>
+          <w:rStyle w:val="hljs-keyword"/>
+          <w:rFonts w:ascii="inherit" w:hAnsi="inherit"/>
+          <w:color w:val="2E95D3"/>
+          <w:bdr w:val="single" w:sz="2" w:space="0" w:color="D9D9E3" w:frame="1"/>
+        </w:rPr>
+        <w:t>is</w:t>
+      </w:r>
+      <w:r>
+        <w:rPr>
+          <w:rStyle w:val="KdHTML"/>
+          <w:rFonts w:ascii="inherit" w:hAnsi="inherit"/>
+          <w:color w:val="FFFFFF"/>
+          <w:bdr w:val="single" w:sz="2" w:space="1" w:color="D9D9E3" w:frame="1"/>
+        </w:rPr>
+        <w:t xml:space="preserve"> IEnumerable enumerable1 &amp;&amp; !(</w:t>
+      </w:r>
+      <w:r>
+        <w:rPr>
+          <w:rStyle w:val="hljs-keyword"/>
+          <w:rFonts w:ascii="inherit" w:hAnsi="inherit"/>
+          <w:color w:val="2E95D3"/>
+          <w:bdr w:val="single" w:sz="2" w:space="0" w:color="D9D9E3" w:frame="1"/>
+        </w:rPr>
+        <w:t>value</w:t>
+      </w:r>
+      <w:r>
+        <w:rPr>
+          <w:rStyle w:val="KdHTML"/>
+          <w:rFonts w:ascii="inherit" w:hAnsi="inherit"/>
+          <w:color w:val="FFFFFF"/>
+          <w:bdr w:val="single" w:sz="2" w:space="1" w:color="D9D9E3" w:frame="1"/>
+        </w:rPr>
+        <w:t xml:space="preserve"> </w:t>
+      </w:r>
+      <w:r>
+        <w:rPr>
+          <w:rStyle w:val="hljs-keyword"/>
+          <w:rFonts w:ascii="inherit" w:hAnsi="inherit"/>
+          <w:color w:val="2E95D3"/>
+          <w:bdr w:val="single" w:sz="2" w:space="0" w:color="D9D9E3" w:frame="1"/>
+        </w:rPr>
+        <w:t>is</w:t>
+      </w:r>
+      <w:r>
+        <w:rPr>
+          <w:rStyle w:val="KdHTML"/>
+          <w:rFonts w:ascii="inherit" w:hAnsi="inherit"/>
+          <w:color w:val="FFFFFF"/>
+          <w:bdr w:val="single" w:sz="2" w:space="1" w:color="D9D9E3" w:frame="1"/>
+        </w:rPr>
+        <w:t xml:space="preserve"> </w:t>
+      </w:r>
+      <w:r>
+        <w:rPr>
+          <w:rStyle w:val="hljs-builtin"/>
+          <w:rFonts w:ascii="inherit" w:hAnsi="inherit"/>
+          <w:color w:val="E9950C"/>
+          <w:bdr w:val="single" w:sz="2" w:space="0" w:color="D9D9E3" w:frame="1"/>
+        </w:rPr>
+        <w:t>string</w:t>
+      </w:r>
+      <w:r>
+        <w:rPr>
+          <w:rStyle w:val="KdHTML"/>
+          <w:rFonts w:ascii="inherit" w:hAnsi="inherit"/>
+          <w:color w:val="FFFFFF"/>
+          <w:bdr w:val="single" w:sz="2" w:space="1" w:color="D9D9E3" w:frame="1"/>
+        </w:rPr>
+        <w:t xml:space="preserve">)) { </w:t>
+      </w:r>
+      <w:r>
+        <w:rPr>
+          <w:rStyle w:val="hljs-keyword"/>
+          <w:rFonts w:ascii="inherit" w:hAnsi="inherit"/>
+          <w:color w:val="2E95D3"/>
+          <w:bdr w:val="single" w:sz="2" w:space="0" w:color="D9D9E3" w:frame="1"/>
+        </w:rPr>
+        <w:t>foreach</w:t>
+      </w:r>
+      <w:r>
+        <w:rPr>
+          <w:rStyle w:val="KdHTML"/>
+          <w:rFonts w:ascii="inherit" w:hAnsi="inherit"/>
+          <w:color w:val="FFFFFF"/>
+          <w:bdr w:val="single" w:sz="2" w:space="1" w:color="D9D9E3" w:frame="1"/>
+        </w:rPr>
+        <w:t xml:space="preserve"> (</w:t>
+      </w:r>
+      <w:r>
+        <w:rPr>
+          <w:rStyle w:val="hljs-keyword"/>
+          <w:rFonts w:ascii="inherit" w:hAnsi="inherit"/>
+          <w:color w:val="2E95D3"/>
+          <w:bdr w:val="single" w:sz="2" w:space="0" w:color="D9D9E3" w:frame="1"/>
+        </w:rPr>
+        <w:t>var</w:t>
+      </w:r>
+      <w:r>
+        <w:rPr>
+          <w:rStyle w:val="KdHTML"/>
+          <w:rFonts w:ascii="inherit" w:hAnsi="inherit"/>
+          <w:color w:val="FFFFFF"/>
+          <w:bdr w:val="single" w:sz="2" w:space="1" w:color="D9D9E3" w:frame="1"/>
+        </w:rPr>
+        <w:t xml:space="preserve"> item </w:t>
+      </w:r>
+      <w:r>
+        <w:rPr>
+          <w:rStyle w:val="hljs-keyword"/>
+          <w:rFonts w:ascii="inherit" w:hAnsi="inherit"/>
+          <w:color w:val="2E95D3"/>
+          <w:bdr w:val="single" w:sz="2" w:space="0" w:color="D9D9E3" w:frame="1"/>
+        </w:rPr>
+        <w:t>in</w:t>
+      </w:r>
+      <w:r>
+        <w:rPr>
+          <w:rStyle w:val="KdHTML"/>
+          <w:rFonts w:ascii="inherit" w:hAnsi="inherit"/>
+          <w:color w:val="FFFFFF"/>
+          <w:bdr w:val="single" w:sz="2" w:space="1" w:color="D9D9E3" w:frame="1"/>
+        </w:rPr>
+        <w:t xml:space="preserve"> enumerable1) { AddToXml(element, item, prop.Name); </w:t>
+      </w:r>
+      <w:r>
+        <w:rPr>
+          <w:rStyle w:val="hljs-comment"/>
+          <w:rFonts w:ascii="inherit" w:hAnsi="inherit"/>
+          <w:color w:val="FFFFFF"/>
+          <w:bdr w:val="single" w:sz="2" w:space="0" w:color="D9D9E3" w:frame="1"/>
+        </w:rPr>
+        <w:t>// pass current property name as parent name</w:t>
+      </w:r>
+      <w:r>
+        <w:rPr>
+          <w:rStyle w:val="KdHTML"/>
+          <w:rFonts w:ascii="inherit" w:hAnsi="inherit"/>
+          <w:color w:val="FFFFFF"/>
+          <w:bdr w:val="single" w:sz="2" w:space="1" w:color="D9D9E3" w:frame="1"/>
+        </w:rPr>
+        <w:t xml:space="preserve"> } } </w:t>
+      </w:r>
+      <w:r>
+        <w:rPr>
+          <w:rStyle w:val="hljs-keyword"/>
+          <w:rFonts w:ascii="inherit" w:hAnsi="inherit"/>
+          <w:color w:val="2E95D3"/>
+          <w:bdr w:val="single" w:sz="2" w:space="0" w:color="D9D9E3" w:frame="1"/>
+        </w:rPr>
+        <w:t>else</w:t>
+      </w:r>
+      <w:r>
+        <w:rPr>
+          <w:rStyle w:val="KdHTML"/>
+          <w:rFonts w:ascii="inherit" w:hAnsi="inherit"/>
+          <w:color w:val="FFFFFF"/>
+          <w:bdr w:val="single" w:sz="2" w:space="1" w:color="D9D9E3" w:frame="1"/>
+        </w:rPr>
+        <w:t xml:space="preserve"> { AddToXml(element, </w:t>
+      </w:r>
+      <w:r>
+        <w:rPr>
+          <w:rStyle w:val="hljs-keyword"/>
+          <w:rFonts w:ascii="inherit" w:hAnsi="inherit"/>
+          <w:color w:val="2E95D3"/>
+          <w:bdr w:val="single" w:sz="2" w:space="0" w:color="D9D9E3" w:frame="1"/>
+        </w:rPr>
+        <w:t>value</w:t>
+      </w:r>
+      <w:r>
+        <w:rPr>
+          <w:rStyle w:val="KdHTML"/>
+          <w:rFonts w:ascii="inherit" w:hAnsi="inherit"/>
+          <w:color w:val="FFFFFF"/>
+          <w:bdr w:val="single" w:sz="2" w:space="1" w:color="D9D9E3" w:frame="1"/>
+        </w:rPr>
+        <w:t xml:space="preserve">, prop.Name); </w:t>
+      </w:r>
+      <w:r>
+        <w:rPr>
+          <w:rStyle w:val="hljs-comment"/>
+          <w:rFonts w:ascii="inherit" w:hAnsi="inherit"/>
+          <w:color w:val="FFFFFF"/>
+          <w:bdr w:val="single" w:sz="2" w:space="0" w:color="D9D9E3" w:frame="1"/>
+        </w:rPr>
+        <w:t>// pass current property name as parent name</w:t>
+      </w:r>
+      <w:r>
+        <w:rPr>
+          <w:rStyle w:val="KdHTML"/>
+          <w:rFonts w:ascii="inherit" w:hAnsi="inherit"/>
+          <w:color w:val="FFFFFF"/>
+          <w:bdr w:val="single" w:sz="2" w:space="1" w:color="D9D9E3" w:frame="1"/>
+        </w:rPr>
+        <w:t xml:space="preserve"> } } } </w:t>
+      </w:r>
+    </w:p>
+    <w:p>
+      <w:pPr>
+        <w:pStyle w:val="Normlnywebov"/>
+        <w:pBdr>
+          <w:top w:val="single" w:sz="2" w:space="0" w:color="D9D9E3"/>
+          <w:left w:val="single" w:sz="2" w:space="0" w:color="D9D9E3"/>
+          <w:bottom w:val="single" w:sz="2" w:space="0" w:color="D9D9E3"/>
+          <w:right w:val="single" w:sz="2" w:space="0" w:color="D9D9E3"/>
+        </w:pBdr>
+        <w:shd w:val="clear" w:color="auto" w:fill="F7F7F8"/>
+        <w:spacing w:before="300" w:beforeAutospacing="0" w:after="300" w:afterAutospacing="0"/>
+        <w:rPr>
+          <w:rFonts w:ascii="Segoe UI" w:hAnsi="Segoe UI" w:cs="Segoe UI"/>
+          <w:color w:val="374151"/>
+        </w:rPr>
+      </w:pPr>
+      <w:r>
+        <w:rPr>
+          <w:rFonts w:ascii="Segoe UI" w:hAnsi="Segoe UI" w:cs="Segoe UI"/>
+          <w:color w:val="374151"/>
+        </w:rPr>
+        <w:t xml:space="preserve">This code loops through each property of the object and creates an </w:t>
+      </w:r>
+      <w:r>
+        <w:rPr>
+          <w:rStyle w:val="KdHTML"/>
+          <w:rFonts w:ascii="Ubuntu Mono" w:hAnsi="Ubuntu Mono"/>
+          <w:b/>
+          <w:bCs/>
+          <w:color w:val="374151"/>
+          <w:sz w:val="21"/>
+          <w:szCs w:val="21"/>
+          <w:bdr w:val="single" w:sz="2" w:space="0" w:color="D9D9E3" w:frame="1"/>
+        </w:rPr>
+        <w:t>XElement</w:t>
+      </w:r>
+      <w:r>
+        <w:rPr>
+          <w:rFonts w:ascii="Segoe UI" w:hAnsi="Segoe UI" w:cs="Segoe UI"/>
+          <w:color w:val="374151"/>
+        </w:rPr>
+        <w:t xml:space="preserve"> object for each one. If the property is a primitive or a string, it creates a new </w:t>
+      </w:r>
+      <w:r>
+        <w:rPr>
+          <w:rStyle w:val="KdHTML"/>
+          <w:rFonts w:ascii="Ubuntu Mono" w:hAnsi="Ubuntu Mono"/>
+          <w:b/>
+          <w:bCs/>
+          <w:color w:val="374151"/>
+          <w:sz w:val="21"/>
+          <w:szCs w:val="21"/>
+          <w:bdr w:val="single" w:sz="2" w:space="0" w:color="D9D9E3" w:frame="1"/>
+        </w:rPr>
+        <w:t>XElement</w:t>
+      </w:r>
+      <w:r>
+        <w:rPr>
+          <w:rFonts w:ascii="Segoe UI" w:hAnsi="Segoe UI" w:cs="Segoe UI"/>
+          <w:color w:val="374151"/>
+        </w:rPr>
+        <w:t xml:space="preserve"> object with the name of the property and its value. If the property is an </w:t>
+      </w:r>
+      <w:r>
+        <w:rPr>
+          <w:rStyle w:val="KdHTML"/>
+          <w:rFonts w:ascii="Ubuntu Mono" w:hAnsi="Ubuntu Mono"/>
+          <w:b/>
+          <w:bCs/>
+          <w:color w:val="374151"/>
+          <w:sz w:val="21"/>
+          <w:szCs w:val="21"/>
+          <w:bdr w:val="single" w:sz="2" w:space="0" w:color="D9D9E3" w:frame="1"/>
+        </w:rPr>
+        <w:t>IEnumerable</w:t>
+      </w:r>
+      <w:r>
+        <w:rPr>
+          <w:rFonts w:ascii="Segoe UI" w:hAnsi="Segoe UI" w:cs="Segoe UI"/>
+          <w:color w:val="374151"/>
+        </w:rPr>
+        <w:t xml:space="preserve"> (such as an array or a list), it recursively calls the </w:t>
+      </w:r>
+      <w:r>
+        <w:rPr>
+          <w:rStyle w:val="KdHTML"/>
+          <w:rFonts w:ascii="Ubuntu Mono" w:hAnsi="Ubuntu Mono"/>
+          <w:b/>
+          <w:bCs/>
+          <w:color w:val="374151"/>
+          <w:sz w:val="21"/>
+          <w:szCs w:val="21"/>
+          <w:bdr w:val="single" w:sz="2" w:space="0" w:color="D9D9E3" w:frame="1"/>
+        </w:rPr>
+        <w:t>AddToXml</w:t>
+      </w:r>
+      <w:r>
+        <w:rPr>
+          <w:rFonts w:ascii="Segoe UI" w:hAnsi="Segoe UI" w:cs="Segoe UI"/>
+          <w:color w:val="374151"/>
+        </w:rPr>
+        <w:t xml:space="preserve"> method with the current </w:t>
+      </w:r>
+      <w:r>
+        <w:rPr>
+          <w:rStyle w:val="KdHTML"/>
+          <w:rFonts w:ascii="Ubuntu Mono" w:hAnsi="Ubuntu Mono"/>
+          <w:b/>
+          <w:bCs/>
+          <w:color w:val="374151"/>
+          <w:sz w:val="21"/>
+          <w:szCs w:val="21"/>
+          <w:bdr w:val="single" w:sz="2" w:space="0" w:color="D9D9E3" w:frame="1"/>
+        </w:rPr>
+        <w:t>XElement</w:t>
+      </w:r>
+      <w:r>
+        <w:rPr>
+          <w:rFonts w:ascii="Segoe UI" w:hAnsi="Segoe UI" w:cs="Segoe UI"/>
+          <w:color w:val="374151"/>
+        </w:rPr>
+        <w:t xml:space="preserve"> object as the parent and the item in the enumerable as the object, passing the property name as the parent name. If the property is neither primitive nor an </w:t>
+      </w:r>
+      <w:r>
+        <w:rPr>
+          <w:rStyle w:val="KdHTML"/>
+          <w:rFonts w:ascii="Ubuntu Mono" w:hAnsi="Ubuntu Mono"/>
+          <w:b/>
+          <w:bCs/>
+          <w:color w:val="374151"/>
+          <w:sz w:val="21"/>
+          <w:szCs w:val="21"/>
+          <w:bdr w:val="single" w:sz="2" w:space="0" w:color="D9D9E3" w:frame="1"/>
+        </w:rPr>
+        <w:t>IEnumerable</w:t>
+      </w:r>
+      <w:r>
+        <w:rPr>
+          <w:rFonts w:ascii="Segoe UI" w:hAnsi="Segoe UI" w:cs="Segoe UI"/>
+          <w:color w:val="374151"/>
+        </w:rPr>
+        <w:t xml:space="preserve">, it recursively calls the </w:t>
+      </w:r>
+      <w:r>
+        <w:rPr>
+          <w:rStyle w:val="KdHTML"/>
+          <w:rFonts w:ascii="Ubuntu Mono" w:hAnsi="Ubuntu Mono"/>
+          <w:b/>
+          <w:bCs/>
+          <w:color w:val="374151"/>
+          <w:sz w:val="21"/>
+          <w:szCs w:val="21"/>
+          <w:bdr w:val="single" w:sz="2" w:space="0" w:color="D9D9E3" w:frame="1"/>
+        </w:rPr>
+        <w:t>AddToXml</w:t>
+      </w:r>
+      <w:r>
+        <w:rPr>
+          <w:rFonts w:ascii="Segoe UI" w:hAnsi="Segoe UI" w:cs="Segoe UI"/>
+          <w:color w:val="374151"/>
+        </w:rPr>
+        <w:t xml:space="preserve"> method with the current </w:t>
+      </w:r>
+      <w:r>
+        <w:rPr>
+          <w:rStyle w:val="KdHTML"/>
+          <w:rFonts w:ascii="Ubuntu Mono" w:hAnsi="Ubuntu Mono"/>
+          <w:b/>
+          <w:bCs/>
+          <w:color w:val="374151"/>
+          <w:sz w:val="21"/>
+          <w:szCs w:val="21"/>
+          <w:bdr w:val="single" w:sz="2" w:space="0" w:color="D9D9E3" w:frame="1"/>
+        </w:rPr>
+        <w:t>XElement</w:t>
+      </w:r>
+      <w:r>
+        <w:rPr>
+          <w:rFonts w:ascii="Segoe UI" w:hAnsi="Segoe UI" w:cs="Segoe UI"/>
+          <w:color w:val="374151"/>
+        </w:rPr>
+        <w:t xml:space="preserve"> object as the parent and the property value as the object, passing the property name as the parent name.</w:t>
+      </w:r>
+    </w:p>
+    <w:p>
+      <w:pPr>
+        <w:pStyle w:val="PredformtovanHTML"/>
+        <w:pBdr>
+          <w:top w:val="single" w:sz="2" w:space="0" w:color="D9D9E3"/>
+          <w:left w:val="single" w:sz="2" w:space="0" w:color="D9D9E3"/>
+          <w:bottom w:val="single" w:sz="2" w:space="0" w:color="D9D9E3"/>
+          <w:right w:val="single" w:sz="2" w:space="0" w:color="D9D9E3"/>
+        </w:pBdr>
+        <w:shd w:val="clear" w:color="auto" w:fill="F7F7F8"/>
+        <w:rPr>
+          <w:rFonts w:ascii="Segoe UI" w:hAnsi="Segoe UI" w:cs="Segoe UI"/>
+          <w:color w:val="374151"/>
+          <w:sz w:val="21"/>
+          <w:szCs w:val="21"/>
+        </w:rPr>
+      </w:pPr>
+      <w:r>
+        <w:rPr>
+          <w:rFonts w:ascii="Segoe UI" w:hAnsi="Segoe UI" w:cs="Segoe UI"/>
+          <w:color w:val="374151"/>
+          <w:sz w:val="21"/>
+          <w:szCs w:val="21"/>
+          <w:bdr w:val="single" w:sz="2" w:space="0" w:color="D9D9E3" w:frame="1"/>
+        </w:rPr>
+        <w:t>scss</w:t>
+      </w:r>
+      <w:r>
+        <w:rPr>
+          <w:rFonts w:ascii="Segoe UI" w:hAnsi="Segoe UI" w:cs="Segoe UI"/>
+          <w:color w:val="374151"/>
+          <w:sz w:val="21"/>
+          <w:szCs w:val="21"/>
+        </w:rPr>
+        <w:t>Copy code</w:t>
+      </w:r>
+    </w:p>
+    <w:p>
+      <w:pPr>
+        <w:pStyle w:val="PredformtovanHTML"/>
+        <w:pBdr>
+          <w:top w:val="single" w:sz="2" w:space="0" w:color="D9D9E3"/>
+          <w:left w:val="single" w:sz="2" w:space="0" w:color="D9D9E3"/>
+          <w:bottom w:val="single" w:sz="2" w:space="0" w:color="D9D9E3"/>
+          <w:right w:val="single" w:sz="2" w:space="0" w:color="D9D9E3"/>
+        </w:pBdr>
+        <w:shd w:val="clear" w:color="auto" w:fill="F7F7F8"/>
+        <w:rPr>
+          <w:rFonts w:ascii="Ubuntu Mono" w:hAnsi="Ubuntu Mono"/>
+          <w:color w:val="374151"/>
+          <w:sz w:val="21"/>
+          <w:szCs w:val="21"/>
+        </w:rPr>
+      </w:pPr>
+      <w:r>
+        <w:rPr>
+          <w:rStyle w:val="KdHTML"/>
+          <w:rFonts w:ascii="inherit" w:hAnsi="inherit"/>
+          <w:color w:val="FFFFFF"/>
+          <w:bdr w:val="single" w:sz="2" w:space="1" w:color="D9D9E3" w:frame="1"/>
+        </w:rPr>
+        <w:t>parent</w:t>
+      </w:r>
+      <w:r>
+        <w:rPr>
+          <w:rStyle w:val="hljs-selector-class"/>
+          <w:rFonts w:ascii="inherit" w:hAnsi="inherit"/>
+          <w:color w:val="DF3079"/>
+          <w:bdr w:val="single" w:sz="2" w:space="0" w:color="D9D9E3" w:frame="1"/>
+        </w:rPr>
+        <w:t>.Add</w:t>
+      </w:r>
+      <w:r>
+        <w:rPr>
+          <w:rStyle w:val="KdHTML"/>
+          <w:rFonts w:ascii="inherit" w:hAnsi="inherit"/>
+          <w:color w:val="FFFFFF"/>
+          <w:bdr w:val="single" w:sz="2" w:space="1" w:color="D9D9E3" w:frame="1"/>
+        </w:rPr>
+        <w:t xml:space="preserve">(element); </w:t>
+      </w:r>
+    </w:p>
+    <w:p>
+      <w:pPr>
+        <w:pStyle w:val="Normlnywebov"/>
+        <w:pBdr>
+          <w:top w:val="single" w:sz="2" w:space="0" w:color="D9D9E3"/>
+          <w:left w:val="single" w:sz="2" w:space="0" w:color="D9D9E3"/>
+          <w:bottom w:val="single" w:sz="2" w:space="0" w:color="D9D9E3"/>
+          <w:right w:val="single" w:sz="2" w:space="0" w:color="D9D9E3"/>
+        </w:pBdr>
+        <w:shd w:val="clear" w:color="auto" w:fill="F7F7F8"/>
+        <w:spacing w:before="300" w:beforeAutospacing="0" w:after="300" w:afterAutospacing="0"/>
+        <w:rPr>
+          <w:rFonts w:ascii="Segoe UI" w:hAnsi="Segoe UI" w:cs="Segoe UI"/>
+          <w:color w:val="374151"/>
+        </w:rPr>
+      </w:pPr>
+      <w:r>
+        <w:rPr>
+          <w:rFonts w:ascii="Segoe UI" w:hAnsi="Segoe UI" w:cs="Segoe UI"/>
+          <w:color w:val="374151"/>
+        </w:rPr>
+        <w:t xml:space="preserve">This code adds the current </w:t>
+      </w:r>
+      <w:r>
+        <w:rPr>
+          <w:rStyle w:val="KdHTML"/>
+          <w:rFonts w:ascii="Ubuntu Mono" w:hAnsi="Ubuntu Mono"/>
+          <w:b/>
+          <w:bCs/>
+          <w:color w:val="374151"/>
+          <w:sz w:val="21"/>
+          <w:szCs w:val="21"/>
+          <w:bdr w:val="single" w:sz="2" w:space="0" w:color="D9D9E3" w:frame="1"/>
+        </w:rPr>
+        <w:t>XElement</w:t>
+      </w:r>
+      <w:r>
+        <w:rPr>
+          <w:rFonts w:ascii="Segoe UI" w:hAnsi="Segoe UI" w:cs="Segoe UI"/>
+          <w:color w:val="374151"/>
+        </w:rPr>
+        <w:t xml:space="preserve"> object to its parent.</w:t>
+      </w:r>
+    </w:p>
+    <w:p>
+      <w:pPr>
+        <w:pStyle w:val="PredformtovanHTML"/>
+        <w:pBdr>
+          <w:top w:val="single" w:sz="2" w:space="0" w:color="D9D9E3"/>
+          <w:left w:val="single" w:sz="2" w:space="0" w:color="D9D9E3"/>
+          <w:bottom w:val="single" w:sz="2" w:space="0" w:color="D9D9E3"/>
+          <w:right w:val="single" w:sz="2" w:space="0" w:color="D9D9E3"/>
+        </w:pBdr>
+        <w:shd w:val="clear" w:color="auto" w:fill="F7F7F8"/>
+        <w:rPr>
+          <w:rFonts w:ascii="Segoe UI" w:hAnsi="Segoe UI" w:cs="Segoe UI"/>
+          <w:color w:val="374151"/>
+          <w:sz w:val="21"/>
+          <w:szCs w:val="21"/>
+        </w:rPr>
+      </w:pPr>
+      <w:r>
+        <w:rPr>
+          <w:rFonts w:ascii="Segoe UI" w:hAnsi="Segoe UI" w:cs="Segoe UI"/>
+          <w:color w:val="374151"/>
+          <w:sz w:val="21"/>
+          <w:szCs w:val="21"/>
+          <w:bdr w:val="single" w:sz="2" w:space="0" w:color="D9D9E3" w:frame="1"/>
+        </w:rPr>
+        <w:t>csharp</w:t>
+      </w:r>
+      <w:r>
+        <w:rPr>
+          <w:rFonts w:ascii="Segoe UI" w:hAnsi="Segoe UI" w:cs="Segoe UI"/>
+          <w:color w:val="374151"/>
+          <w:sz w:val="21"/>
+          <w:szCs w:val="21"/>
+        </w:rPr>
+        <w:t>Copy code</w:t>
+      </w:r>
+    </w:p>
+    <w:p>
+      <w:pPr>
+        <w:pStyle w:val="PredformtovanHTML"/>
+        <w:pBdr>
+          <w:top w:val="single" w:sz="2" w:space="0" w:color="D9D9E3"/>
+          <w:left w:val="single" w:sz="2" w:space="0" w:color="D9D9E3"/>
+          <w:bottom w:val="single" w:sz="2" w:space="0" w:color="D9D9E3"/>
+          <w:right w:val="single" w:sz="2" w:space="0" w:color="D9D9E3"/>
+        </w:pBdr>
+        <w:shd w:val="clear" w:color="auto" w:fill="F7F7F8"/>
+        <w:rPr>
+          <w:rFonts w:ascii="Ubuntu Mono" w:hAnsi="Ubuntu Mono"/>
+          <w:color w:val="374151"/>
+          <w:sz w:val="21"/>
+          <w:szCs w:val="21"/>
+        </w:rPr>
+      </w:pPr>
+      <w:r>
+        <w:rPr>
+          <w:rStyle w:val="hljs-keyword"/>
+          <w:rFonts w:ascii="inherit" w:hAnsi="inherit"/>
+          <w:color w:val="2E95D3"/>
+          <w:bdr w:val="single" w:sz="2" w:space="0" w:color="D9D9E3" w:frame="1"/>
+        </w:rPr>
+        <w:t>if</w:t>
+      </w:r>
+      <w:r>
+        <w:rPr>
+          <w:rStyle w:val="KdHTML"/>
+          <w:rFonts w:ascii="inherit" w:hAnsi="inherit"/>
+          <w:color w:val="FFFFFF"/>
+          <w:bdr w:val="single" w:sz="2" w:space="1" w:color="D9D9E3" w:frame="1"/>
+        </w:rPr>
+        <w:t xml:space="preserve"> (result </w:t>
+      </w:r>
+      <w:r>
+        <w:rPr>
+          <w:rStyle w:val="hljs-keyword"/>
+          <w:rFonts w:ascii="inherit" w:hAnsi="inherit"/>
+          <w:color w:val="2E95D3"/>
+          <w:bdr w:val="single" w:sz="2" w:space="0" w:color="D9D9E3" w:frame="1"/>
+        </w:rPr>
+        <w:t>is</w:t>
+      </w:r>
+      <w:r>
+        <w:rPr>
+          <w:rStyle w:val="KdHTML"/>
+          <w:rFonts w:ascii="inherit" w:hAnsi="inherit"/>
+          <w:color w:val="FFFFFF"/>
+          <w:bdr w:val="single" w:sz="2" w:space="1" w:color="D9D9E3" w:frame="1"/>
+        </w:rPr>
+        <w:t xml:space="preserve"> IEnumerable enumerable &amp;&amp; !(result </w:t>
+      </w:r>
+      <w:r>
+        <w:rPr>
+          <w:rStyle w:val="hljs-keyword"/>
+          <w:rFonts w:ascii="inherit" w:hAnsi="inherit"/>
+          <w:color w:val="2E95D3"/>
+          <w:bdr w:val="single" w:sz="2" w:space="0" w:color="D9D9E3" w:frame="1"/>
+        </w:rPr>
+        <w:t>is</w:t>
+      </w:r>
+      <w:r>
+        <w:rPr>
+          <w:rStyle w:val="KdHTML"/>
+          <w:rFonts w:ascii="inherit" w:hAnsi="inherit"/>
+          <w:color w:val="FFFFFF"/>
+          <w:bdr w:val="single" w:sz="2" w:space="1" w:color="D9D9E3" w:frame="1"/>
+        </w:rPr>
+        <w:t xml:space="preserve"> </w:t>
+      </w:r>
+      <w:r>
+        <w:rPr>
+          <w:rStyle w:val="hljs-builtin"/>
+          <w:rFonts w:ascii="inherit" w:hAnsi="inherit"/>
+          <w:color w:val="E9950C"/>
+          <w:bdr w:val="single" w:sz="2" w:space="0" w:color="D9D9E3" w:frame="1"/>
+        </w:rPr>
+        <w:t>string</w:t>
+      </w:r>
+      <w:r>
+        <w:rPr>
+          <w:rStyle w:val="KdHTML"/>
+          <w:rFonts w:ascii="inherit" w:hAnsi="inherit"/>
+          <w:color w:val="FFFFFF"/>
+          <w:bdr w:val="single" w:sz="2" w:space="1" w:color="D9D9E3" w:frame="1"/>
+        </w:rPr>
+        <w:t xml:space="preserve">)) { </w:t>
+      </w:r>
+      <w:r>
+        <w:rPr>
+          <w:rStyle w:val="hljs-keyword"/>
+          <w:rFonts w:ascii="inherit" w:hAnsi="inherit"/>
+          <w:color w:val="2E95D3"/>
+          <w:bdr w:val="single" w:sz="2" w:space="0" w:color="D9D9E3" w:frame="1"/>
+        </w:rPr>
+        <w:t>foreach</w:t>
+      </w:r>
+      <w:r>
+        <w:rPr>
+          <w:rStyle w:val="KdHTML"/>
+          <w:rFonts w:ascii="inherit" w:hAnsi="inherit"/>
+          <w:color w:val="FFFFFF"/>
+          <w:bdr w:val="single" w:sz="2" w:space="1" w:color="D9D9E3" w:frame="1"/>
+        </w:rPr>
+        <w:t xml:space="preserve"> (</w:t>
+      </w:r>
+      <w:r>
+        <w:rPr>
+          <w:rStyle w:val="hljs-keyword"/>
+          <w:rFonts w:ascii="inherit" w:hAnsi="inherit"/>
+          <w:color w:val="2E95D3"/>
+          <w:bdr w:val="single" w:sz="2" w:space="0" w:color="D9D9E3" w:frame="1"/>
+        </w:rPr>
+        <w:t>var</w:t>
+      </w:r>
+      <w:r>
+        <w:rPr>
+          <w:rStyle w:val="KdHTML"/>
+          <w:rFonts w:ascii="inherit" w:hAnsi="inherit"/>
+          <w:color w:val="FFFFFF"/>
+          <w:bdr w:val="single" w:sz="2" w:space="1" w:color="D9D9E3" w:frame="1"/>
+        </w:rPr>
+        <w:t xml:space="preserve"> item </w:t>
+      </w:r>
+      <w:r>
+        <w:rPr>
+          <w:rStyle w:val="hljs-keyword"/>
+          <w:rFonts w:ascii="inherit" w:hAnsi="inherit"/>
+          <w:color w:val="2E95D3"/>
+          <w:bdr w:val="single" w:sz="2" w:space="0" w:color="D9D9E3" w:frame="1"/>
+        </w:rPr>
+        <w:t>in</w:t>
+      </w:r>
+      <w:r>
+        <w:rPr>
+          <w:rStyle w:val="KdHTML"/>
+          <w:rFonts w:ascii="inherit" w:hAnsi="inherit"/>
+          <w:color w:val="FFFFFF"/>
+          <w:bdr w:val="single" w:sz="2" w:space="1" w:color="D9D9E3" w:frame="1"/>
+        </w:rPr>
+        <w:t xml:space="preserve"> enumerable) { AddToXml(root, item); } } </w:t>
+      </w:r>
+      <w:r>
+        <w:rPr>
+          <w:rStyle w:val="hljs-keyword"/>
+          <w:rFonts w:ascii="inherit" w:hAnsi="inherit"/>
+          <w:color w:val="2E95D3"/>
+          <w:bdr w:val="single" w:sz="2" w:space="0" w:color="D9D9E3" w:frame="1"/>
+        </w:rPr>
+        <w:t>else</w:t>
+      </w:r>
+      <w:r>
+        <w:rPr>
+          <w:rStyle w:val="KdHTML"/>
+          <w:rFonts w:ascii="inherit" w:hAnsi="inherit"/>
+          <w:color w:val="FFFFFF"/>
+          <w:bdr w:val="single" w:sz="2" w:space="1" w:color="D9D9E3" w:frame="1"/>
+        </w:rPr>
+        <w:t xml:space="preserve"> { AddToXml(root, result); } </w:t>
+      </w:r>
+    </w:p>
+    <w:p>
+      <w:pPr>
+        <w:pStyle w:val="Normlnywebov"/>
+        <w:pBdr>
+          <w:top w:val="single" w:sz="2" w:space="0" w:color="D9D9E3"/>
+          <w:left w:val="single" w:sz="2" w:space="0" w:color="D9D9E3"/>
+          <w:bottom w:val="single" w:sz="2" w:space="0" w:color="D9D9E3"/>
+          <w:right w:val="single" w:sz="2" w:space="0" w:color="D9D9E3"/>
+        </w:pBdr>
+        <w:shd w:val="clear" w:color="auto" w:fill="F7F7F8"/>
+        <w:spacing w:before="300" w:beforeAutospacing="0" w:after="0" w:afterAutospacing="0"/>
+        <w:rPr>
+          <w:rFonts w:ascii="Segoe UI" w:hAnsi="Segoe UI" w:cs="Segoe UI"/>
+          <w:color w:val="374151"/>
+        </w:rPr>
+      </w:pPr>
+      <w:r>
+        <w:rPr>
+          <w:rFonts w:ascii="Segoe UI" w:hAnsi="Segoe UI" w:cs="Segoe UI"/>
+          <w:color w:val="374151"/>
+        </w:rPr>
+        <w:t xml:space="preserve">This code checks if the result is an </w:t>
+      </w:r>
+      <w:r>
+        <w:rPr>
+          <w:rStyle w:val="KdHTML"/>
+          <w:rFonts w:ascii="Ubuntu Mono" w:hAnsi="Ubuntu Mono"/>
+          <w:b/>
+          <w:bCs/>
+          <w:color w:val="374151"/>
+          <w:sz w:val="21"/>
+          <w:szCs w:val="21"/>
+          <w:bdr w:val="single" w:sz="2" w:space="0" w:color="D9D9E3" w:frame="1"/>
+        </w:rPr>
+        <w:t>IEnumerable</w:t>
+      </w:r>
+      <w:r>
+        <w:rPr>
+          <w:rFonts w:ascii="Segoe UI" w:hAnsi="Segoe UI" w:cs="Segoe UI"/>
+          <w:color w:val="374151"/>
+        </w:rPr>
+        <w:t xml:space="preserve"> (such as an array or a list)</w:t>
+      </w:r>
+    </w:p>
+    <w:p>
+      <w:pPr>
+        <w:rPr>
+          <w:sz w:val="32"/>
+          <w:szCs w:val="32"/>
+        </w:rPr>
+      </w:pPr>
+    </w:p>
+    <w:p>
+      <w:pPr>
+        <w:pStyle w:val="Normlnywebov"/>
+        <w:pBdr>
+          <w:top w:val="single" w:sz="2" w:space="0" w:color="D9D9E3"/>
+          <w:left w:val="single" w:sz="2" w:space="0" w:color="D9D9E3"/>
+          <w:bottom w:val="single" w:sz="2" w:space="0" w:color="D9D9E3"/>
+          <w:right w:val="single" w:sz="2" w:space="0" w:color="D9D9E3"/>
+        </w:pBdr>
+        <w:shd w:val="clear" w:color="auto" w:fill="F7F7F8"/>
+        <w:spacing w:before="0" w:beforeAutospacing="0" w:after="300" w:afterAutospacing="0"/>
+        <w:rPr>
+          <w:rFonts w:ascii="Segoe UI" w:hAnsi="Segoe UI" w:cs="Segoe UI"/>
+          <w:color w:val="374151"/>
+        </w:rPr>
+      </w:pPr>
+      <w:r>
+        <w:rPr>
+          <w:rFonts w:ascii="Segoe UI" w:hAnsi="Segoe UI" w:cs="Segoe UI"/>
+          <w:color w:val="374151"/>
+        </w:rPr>
+        <w:t xml:space="preserve">and if it is, it loops through each item in the enumerable and recursively calls the </w:t>
+      </w:r>
+      <w:r>
+        <w:rPr>
+          <w:rStyle w:val="KdHTML"/>
+          <w:rFonts w:ascii="Ubuntu Mono" w:hAnsi="Ubuntu Mono"/>
+          <w:b/>
+          <w:bCs/>
+          <w:color w:val="374151"/>
+          <w:sz w:val="21"/>
+          <w:szCs w:val="21"/>
+          <w:bdr w:val="single" w:sz="2" w:space="0" w:color="D9D9E3" w:frame="1"/>
+        </w:rPr>
+        <w:t>AddToXml</w:t>
+      </w:r>
+      <w:r>
+        <w:rPr>
+          <w:rFonts w:ascii="Segoe UI" w:hAnsi="Segoe UI" w:cs="Segoe UI"/>
+          <w:color w:val="374151"/>
+        </w:rPr>
+        <w:t xml:space="preserve"> method with the </w:t>
+      </w:r>
+      <w:r>
+        <w:rPr>
+          <w:rStyle w:val="KdHTML"/>
+          <w:rFonts w:ascii="Ubuntu Mono" w:hAnsi="Ubuntu Mono"/>
+          <w:b/>
+          <w:bCs/>
+          <w:color w:val="374151"/>
+          <w:sz w:val="21"/>
+          <w:szCs w:val="21"/>
+          <w:bdr w:val="single" w:sz="2" w:space="0" w:color="D9D9E3" w:frame="1"/>
+        </w:rPr>
+        <w:t>root</w:t>
+      </w:r>
+      <w:r>
+        <w:rPr>
+          <w:rFonts w:ascii="Segoe UI" w:hAnsi="Segoe UI" w:cs="Segoe UI"/>
+          <w:color w:val="374151"/>
+        </w:rPr>
+        <w:t xml:space="preserve"> element as the parent and the item as the object. If the result is not an </w:t>
+      </w:r>
+      <w:r>
+        <w:rPr>
+          <w:rStyle w:val="KdHTML"/>
+          <w:rFonts w:ascii="Ubuntu Mono" w:hAnsi="Ubuntu Mono"/>
+          <w:b/>
+          <w:bCs/>
+          <w:color w:val="374151"/>
+          <w:sz w:val="21"/>
+          <w:szCs w:val="21"/>
+          <w:bdr w:val="single" w:sz="2" w:space="0" w:color="D9D9E3" w:frame="1"/>
+        </w:rPr>
+        <w:t>IEnumerable</w:t>
+      </w:r>
+      <w:r>
+        <w:rPr>
+          <w:rFonts w:ascii="Segoe UI" w:hAnsi="Segoe UI" w:cs="Segoe UI"/>
+          <w:color w:val="374151"/>
+        </w:rPr>
+        <w:t xml:space="preserve">, it simply calls the </w:t>
+      </w:r>
+      <w:r>
+        <w:rPr>
+          <w:rStyle w:val="KdHTML"/>
+          <w:rFonts w:ascii="Ubuntu Mono" w:hAnsi="Ubuntu Mono"/>
+          <w:b/>
+          <w:bCs/>
+          <w:color w:val="374151"/>
+          <w:sz w:val="21"/>
+          <w:szCs w:val="21"/>
+          <w:bdr w:val="single" w:sz="2" w:space="0" w:color="D9D9E3" w:frame="1"/>
+        </w:rPr>
+        <w:t>AddToXml</w:t>
+      </w:r>
+      <w:r>
+        <w:rPr>
+          <w:rFonts w:ascii="Segoe UI" w:hAnsi="Segoe UI" w:cs="Segoe UI"/>
+          <w:color w:val="374151"/>
+        </w:rPr>
+        <w:t xml:space="preserve"> method with the </w:t>
+      </w:r>
+      <w:r>
+        <w:rPr>
+          <w:rStyle w:val="KdHTML"/>
+          <w:rFonts w:ascii="Ubuntu Mono" w:hAnsi="Ubuntu Mono"/>
+          <w:b/>
+          <w:bCs/>
+          <w:color w:val="374151"/>
+          <w:sz w:val="21"/>
+          <w:szCs w:val="21"/>
+          <w:bdr w:val="single" w:sz="2" w:space="0" w:color="D9D9E3" w:frame="1"/>
+        </w:rPr>
+        <w:t>root</w:t>
+      </w:r>
+      <w:r>
+        <w:rPr>
+          <w:rFonts w:ascii="Segoe UI" w:hAnsi="Segoe UI" w:cs="Segoe UI"/>
+          <w:color w:val="374151"/>
+        </w:rPr>
+        <w:t xml:space="preserve"> element as the parent and the result as the object.</w:t>
+      </w:r>
+    </w:p>
+    <w:p>
+      <w:pPr>
+        <w:pStyle w:val="PredformtovanHTML"/>
+        <w:pBdr>
+          <w:top w:val="single" w:sz="2" w:space="0" w:color="D9D9E3"/>
+          <w:left w:val="single" w:sz="2" w:space="0" w:color="D9D9E3"/>
+          <w:bottom w:val="single" w:sz="2" w:space="0" w:color="D9D9E3"/>
+          <w:right w:val="single" w:sz="2" w:space="0" w:color="D9D9E3"/>
+        </w:pBdr>
+        <w:shd w:val="clear" w:color="auto" w:fill="F7F7F8"/>
+        <w:rPr>
+          <w:rFonts w:ascii="Segoe UI" w:hAnsi="Segoe UI" w:cs="Segoe UI"/>
+          <w:color w:val="374151"/>
+          <w:sz w:val="21"/>
+          <w:szCs w:val="21"/>
+        </w:rPr>
+      </w:pPr>
+      <w:r>
+        <w:rPr>
+          <w:rFonts w:ascii="Segoe UI" w:hAnsi="Segoe UI" w:cs="Segoe UI"/>
+          <w:color w:val="374151"/>
+          <w:sz w:val="21"/>
+          <w:szCs w:val="21"/>
+          <w:bdr w:val="single" w:sz="2" w:space="0" w:color="D9D9E3" w:frame="1"/>
+        </w:rPr>
+        <w:t>lua</w:t>
+      </w:r>
+      <w:r>
+        <w:rPr>
+          <w:rFonts w:ascii="Segoe UI" w:hAnsi="Segoe UI" w:cs="Segoe UI"/>
+          <w:color w:val="374151"/>
+          <w:sz w:val="21"/>
+          <w:szCs w:val="21"/>
+        </w:rPr>
+        <w:t>Copy code</w:t>
+      </w:r>
+    </w:p>
+    <w:p>
+      <w:pPr>
+        <w:pStyle w:val="PredformtovanHTML"/>
+        <w:pBdr>
+          <w:top w:val="single" w:sz="2" w:space="0" w:color="D9D9E3"/>
+          <w:left w:val="single" w:sz="2" w:space="0" w:color="D9D9E3"/>
+          <w:bottom w:val="single" w:sz="2" w:space="0" w:color="D9D9E3"/>
+          <w:right w:val="single" w:sz="2" w:space="0" w:color="D9D9E3"/>
+        </w:pBdr>
+        <w:shd w:val="clear" w:color="auto" w:fill="F7F7F8"/>
+        <w:rPr>
+          <w:rFonts w:ascii="Ubuntu Mono" w:hAnsi="Ubuntu Mono"/>
+          <w:color w:val="374151"/>
+          <w:sz w:val="21"/>
+          <w:szCs w:val="21"/>
+        </w:rPr>
+      </w:pPr>
+      <w:r>
+        <w:rPr>
+          <w:rStyle w:val="hljs-builtin"/>
+          <w:rFonts w:ascii="inherit" w:hAnsi="inherit"/>
+          <w:color w:val="E9950C"/>
+          <w:bdr w:val="single" w:sz="2" w:space="0" w:color="D9D9E3" w:frame="1"/>
+        </w:rPr>
+        <w:t>string</w:t>
+      </w:r>
+      <w:r>
+        <w:rPr>
+          <w:rStyle w:val="KdHTML"/>
+          <w:rFonts w:ascii="inherit" w:hAnsi="inherit"/>
+          <w:color w:val="FFFFFF"/>
+          <w:bdr w:val="single" w:sz="2" w:space="1" w:color="D9D9E3" w:frame="1"/>
+        </w:rPr>
+        <w:t xml:space="preserve"> fullPath = Path.Combine(</w:t>
+      </w:r>
+      <w:r>
+        <w:rPr>
+          <w:rStyle w:val="hljs-builtin"/>
+          <w:rFonts w:ascii="inherit" w:hAnsi="inherit"/>
+          <w:color w:val="E9950C"/>
+          <w:bdr w:val="single" w:sz="2" w:space="0" w:color="D9D9E3" w:frame="1"/>
+        </w:rPr>
+        <w:t>path</w:t>
+      </w:r>
+      <w:r>
+        <w:rPr>
+          <w:rStyle w:val="KdHTML"/>
+          <w:rFonts w:ascii="inherit" w:hAnsi="inherit"/>
+          <w:color w:val="FFFFFF"/>
+          <w:bdr w:val="single" w:sz="2" w:space="1" w:color="D9D9E3" w:frame="1"/>
+        </w:rPr>
+        <w:t xml:space="preserve">, fileName); root.Save(fullPath); </w:t>
+      </w:r>
+    </w:p>
+    <w:p>
+      <w:pPr>
+        <w:pStyle w:val="Normlnywebov"/>
+        <w:pBdr>
+          <w:top w:val="single" w:sz="2" w:space="0" w:color="D9D9E3"/>
+          <w:left w:val="single" w:sz="2" w:space="0" w:color="D9D9E3"/>
+          <w:bottom w:val="single" w:sz="2" w:space="0" w:color="D9D9E3"/>
+          <w:right w:val="single" w:sz="2" w:space="0" w:color="D9D9E3"/>
+        </w:pBdr>
+        <w:shd w:val="clear" w:color="auto" w:fill="F7F7F8"/>
+        <w:spacing w:before="300" w:beforeAutospacing="0" w:after="300" w:afterAutospacing="0"/>
+        <w:rPr>
+          <w:rFonts w:ascii="Segoe UI" w:hAnsi="Segoe UI" w:cs="Segoe UI"/>
+          <w:color w:val="374151"/>
+        </w:rPr>
+      </w:pPr>
+      <w:r>
+        <w:rPr>
+          <w:rFonts w:ascii="Segoe UI" w:hAnsi="Segoe UI" w:cs="Segoe UI"/>
+          <w:color w:val="374151"/>
+        </w:rPr>
+        <w:t xml:space="preserve">This code combines the file path and file name to create the full path to where the XML file should be saved. It then calls the </w:t>
+      </w:r>
+      <w:r>
+        <w:rPr>
+          <w:rStyle w:val="KdHTML"/>
+          <w:rFonts w:ascii="Ubuntu Mono" w:hAnsi="Ubuntu Mono"/>
+          <w:b/>
+          <w:bCs/>
+          <w:color w:val="374151"/>
+          <w:sz w:val="21"/>
+          <w:szCs w:val="21"/>
+          <w:bdr w:val="single" w:sz="2" w:space="0" w:color="D9D9E3" w:frame="1"/>
+        </w:rPr>
+        <w:t>Save</w:t>
+      </w:r>
+      <w:r>
+        <w:rPr>
+          <w:rFonts w:ascii="Segoe UI" w:hAnsi="Segoe UI" w:cs="Segoe UI"/>
+          <w:color w:val="374151"/>
+        </w:rPr>
+        <w:t xml:space="preserve"> method on the </w:t>
+      </w:r>
+      <w:r>
+        <w:rPr>
+          <w:rStyle w:val="KdHTML"/>
+          <w:rFonts w:ascii="Ubuntu Mono" w:hAnsi="Ubuntu Mono"/>
+          <w:b/>
+          <w:bCs/>
+          <w:color w:val="374151"/>
+          <w:sz w:val="21"/>
+          <w:szCs w:val="21"/>
+          <w:bdr w:val="single" w:sz="2" w:space="0" w:color="D9D9E3" w:frame="1"/>
+        </w:rPr>
+        <w:t>root</w:t>
+      </w:r>
+      <w:r>
+        <w:rPr>
+          <w:rFonts w:ascii="Segoe UI" w:hAnsi="Segoe UI" w:cs="Segoe UI"/>
+          <w:color w:val="374151"/>
+        </w:rPr>
+        <w:t xml:space="preserve"> element, which saves the element and all of its child elements to an XML file at the specified path.</w:t>
+      </w:r>
+    </w:p>
+    <w:p>
+      <w:pPr>
+        <w:pStyle w:val="Normlnywebov"/>
+        <w:pBdr>
+          <w:top w:val="single" w:sz="2" w:space="0" w:color="D9D9E3"/>
+          <w:left w:val="single" w:sz="2" w:space="0" w:color="D9D9E3"/>
+          <w:bottom w:val="single" w:sz="2" w:space="0" w:color="D9D9E3"/>
+          <w:right w:val="single" w:sz="2" w:space="0" w:color="D9D9E3"/>
+        </w:pBdr>
+        <w:shd w:val="clear" w:color="auto" w:fill="F7F7F8"/>
+        <w:spacing w:before="300" w:beforeAutospacing="0" w:after="0" w:afterAutospacing="0"/>
+        <w:rPr>
+          <w:rFonts w:ascii="Segoe UI" w:hAnsi="Segoe UI" w:cs="Segoe UI"/>
+          <w:color w:val="374151"/>
+        </w:rPr>
+      </w:pPr>
+      <w:r>
+        <w:rPr>
+          <w:rFonts w:ascii="Segoe UI" w:hAnsi="Segoe UI" w:cs="Segoe UI"/>
+          <w:color w:val="374151"/>
+        </w:rPr>
+        <w:t xml:space="preserve">Overall, this method is useful for serializing a web method result to an XML file for later use. It handles primitive data types, arrays, lists, and objects with nested </w:t>
+      </w:r>
+      <w:r>
+        <w:rPr>
+          <w:rFonts w:ascii="Segoe UI" w:hAnsi="Segoe UI" w:cs="Segoe UI"/>
+          <w:color w:val="374151"/>
+        </w:rPr>
+        <w:lastRenderedPageBreak/>
+        <w:t>properties. The resulting XML file is named in a standardized way that includes the date and time, method name, parameters, and data, making it easy to identify and manage. The method also creates the necessary directories if they do not already exist.</w:t>
+      </w:r>
+    </w:p>
+    <w:p>
+      <w:pPr>
+        <w:rPr>
+          <w:sz w:val="32"/>
+          <w:szCs w:val="32"/>
+        </w:rPr>
+      </w:pPr>
+    </w:p>
     <w:sectPr>
       <w:pgSz w:w="11906" w:h="16838"/>
       <w:pgMar w:top="1417" w:right="1417" w:bottom="1417" w:left="1417" w:header="708" w:footer="708" w:gutter="0"/>
@@ -5558,6 +8746,155 @@
 <file path=word/numbering.xml><?xml version="1.0" encoding="utf-8"?>
 <w:numbering xmlns:wpc="http://schemas.microsoft.com/office/word/2010/wordprocessingCanvas" xmlns:cx="http://schemas.microsoft.com/office/drawing/2014/chartex" xmlns:cx1="http://schemas.microsoft.com/office/drawing/2015/9/8/chartex" xmlns:cx2="http://schemas.microsoft.com/office/drawing/2015/10/21/chartex" xmlns:cx3="http://schemas.microsoft.com/office/drawing/2016/5/9/chartex" xmlns:cx4="http://schemas.microsoft.com/office/drawing/2016/5/10/chartex" xmlns:cx5="http://schemas.microsoft.com/office/drawing/2016/5/11/chartex" xmlns:cx6="http://schemas.microsoft.com/office/drawing/2016/5/12/chartex" xmlns:cx7="http://schemas.microsoft.com/office/drawing/2016/5/13/chartex" xmlns:cx8="http://schemas.microsoft.com/office/drawing/2016/5/14/chartex" xmlns:mc="http://schemas.openxmlformats.org/markup-compatibility/2006" xmlns:aink="http://schemas.microsoft.com/office/drawing/2016/ink" xmlns:am3d="http://schemas.microsoft.com/office/drawing/2017/model3d" xmlns:o="urn:schemas-microsoft-com:office:office" xmlns:oel="http://schemas.microsoft.com/office/2019/extlst" xmlns:r="http://schemas.openxmlformats.org/officeDocument/2006/relationships" xmlns:m="http://schemas.openxmlformats.org/officeDocument/2006/math" xmlns:v="urn:schemas-microsoft-com:vml" xmlns:wp14="http://schemas.microsoft.com/office/word/2010/wordprocessingDrawing" xmlns:wp="http://schemas.openxmlformats.org/drawingml/2006/wordprocessingDrawing" xmlns:w10="urn:schemas-microsoft-com:office:word" xmlns:w="http://schemas.openxmlformats.org/wordprocessingml/2006/main" xmlns:w14="http://schemas.microsoft.com/office/word/2010/wordml" xmlns:w15="http://schemas.microsoft.com/office/word/2012/wordml" xmlns:w16cex="http://schemas.microsoft.com/office/word/2018/wordml/cex" xmlns:w16cid="http://schemas.microsoft.com/office/word/2016/wordml/cid" xmlns:w16="http://schemas.microsoft.com/office/word/2018/wordml" xmlns:w16sdtdh="http://schemas.microsoft.com/office/word/2020/wordml/sdtdatahash" xmlns:w16se="http://schemas.microsoft.com/office/word/2015/wordml/symex" xmlns:wpg="http://schemas.microsoft.com/office/word/2010/wordprocessingGroup" xmlns:wpi="http://schemas.microsoft.com/office/word/2010/wordprocessingInk" xmlns:wne="http://schemas.microsoft.com/office/word/2006/wordml" xmlns:wps="http://schemas.microsoft.com/office/word/2010/wordprocessingShape" mc:Ignorable="w14 w15 w16se w16cid w16 w16cex w16sdtdh wp14">
   <w:abstractNum w:abstractNumId="0" w15:restartNumberingAfterBreak="0">
+    <w:nsid w:val="16706C22"/>
+    <w:multiLevelType w:val="multilevel"/>
+    <w:tmpl w:val="3C060660"/>
+    <w:lvl w:ilvl="0">
+      <w:start w:val="1"/>
+      <w:numFmt w:val="bullet"/>
+      <w:lvlText w:val=""/>
+      <w:lvlJc w:val="left"/>
+      <w:pPr>
+        <w:tabs>
+          <w:tab w:val="num" w:pos="720"/>
+        </w:tabs>
+        <w:ind w:left="720" w:hanging="360"/>
+      </w:pPr>
+      <w:rPr>
+        <w:rFonts w:ascii="Symbol" w:hAnsi="Symbol" w:hint="default"/>
+        <w:sz w:val="20"/>
+      </w:rPr>
+    </w:lvl>
+    <w:lvl w:ilvl="1" w:tentative="1">
+      <w:start w:val="1"/>
+      <w:numFmt w:val="bullet"/>
+      <w:lvlText w:val=""/>
+      <w:lvlJc w:val="left"/>
+      <w:pPr>
+        <w:tabs>
+          <w:tab w:val="num" w:pos="1440"/>
+        </w:tabs>
+        <w:ind w:left="1440" w:hanging="360"/>
+      </w:pPr>
+      <w:rPr>
+        <w:rFonts w:ascii="Symbol" w:hAnsi="Symbol" w:hint="default"/>
+        <w:sz w:val="20"/>
+      </w:rPr>
+    </w:lvl>
+    <w:lvl w:ilvl="2" w:tentative="1">
+      <w:start w:val="1"/>
+      <w:numFmt w:val="bullet"/>
+      <w:lvlText w:val=""/>
+      <w:lvlJc w:val="left"/>
+      <w:pPr>
+        <w:tabs>
+          <w:tab w:val="num" w:pos="2160"/>
+        </w:tabs>
+        <w:ind w:left="2160" w:hanging="360"/>
+      </w:pPr>
+      <w:rPr>
+        <w:rFonts w:ascii="Symbol" w:hAnsi="Symbol" w:hint="default"/>
+        <w:sz w:val="20"/>
+      </w:rPr>
+    </w:lvl>
+    <w:lvl w:ilvl="3" w:tentative="1">
+      <w:start w:val="1"/>
+      <w:numFmt w:val="bullet"/>
+      <w:lvlText w:val=""/>
+      <w:lvlJc w:val="left"/>
+      <w:pPr>
+        <w:tabs>
+          <w:tab w:val="num" w:pos="2880"/>
+        </w:tabs>
+        <w:ind w:left="2880" w:hanging="360"/>
+      </w:pPr>
+      <w:rPr>
+        <w:rFonts w:ascii="Symbol" w:hAnsi="Symbol" w:hint="default"/>
+        <w:sz w:val="20"/>
+      </w:rPr>
+    </w:lvl>
+    <w:lvl w:ilvl="4" w:tentative="1">
+      <w:start w:val="1"/>
+      <w:numFmt w:val="bullet"/>
+      <w:lvlText w:val=""/>
+      <w:lvlJc w:val="left"/>
+      <w:pPr>
+        <w:tabs>
+          <w:tab w:val="num" w:pos="3600"/>
+        </w:tabs>
+        <w:ind w:left="3600" w:hanging="360"/>
+      </w:pPr>
+      <w:rPr>
+        <w:rFonts w:ascii="Symbol" w:hAnsi="Symbol" w:hint="default"/>
+        <w:sz w:val="20"/>
+      </w:rPr>
+    </w:lvl>
+    <w:lvl w:ilvl="5" w:tentative="1">
+      <w:start w:val="1"/>
+      <w:numFmt w:val="bullet"/>
+      <w:lvlText w:val=""/>
+      <w:lvlJc w:val="left"/>
+      <w:pPr>
+        <w:tabs>
+          <w:tab w:val="num" w:pos="4320"/>
+        </w:tabs>
+        <w:ind w:left="4320" w:hanging="360"/>
+      </w:pPr>
+      <w:rPr>
+        <w:rFonts w:ascii="Symbol" w:hAnsi="Symbol" w:hint="default"/>
+        <w:sz w:val="20"/>
+      </w:rPr>
+    </w:lvl>
+    <w:lvl w:ilvl="6" w:tentative="1">
+      <w:start w:val="1"/>
+      <w:numFmt w:val="bullet"/>
+      <w:lvlText w:val=""/>
+      <w:lvlJc w:val="left"/>
+      <w:pPr>
+        <w:tabs>
+          <w:tab w:val="num" w:pos="5040"/>
+        </w:tabs>
+        <w:ind w:left="5040" w:hanging="360"/>
+      </w:pPr>
+      <w:rPr>
+        <w:rFonts w:ascii="Symbol" w:hAnsi="Symbol" w:hint="default"/>
+        <w:sz w:val="20"/>
+      </w:rPr>
+    </w:lvl>
+    <w:lvl w:ilvl="7" w:tentative="1">
+      <w:start w:val="1"/>
+      <w:numFmt w:val="bullet"/>
+      <w:lvlText w:val=""/>
+      <w:lvlJc w:val="left"/>
+      <w:pPr>
+        <w:tabs>
+          <w:tab w:val="num" w:pos="5760"/>
+        </w:tabs>
+        <w:ind w:left="5760" w:hanging="360"/>
+      </w:pPr>
+      <w:rPr>
+        <w:rFonts w:ascii="Symbol" w:hAnsi="Symbol" w:hint="default"/>
+        <w:sz w:val="20"/>
+      </w:rPr>
+    </w:lvl>
+    <w:lvl w:ilvl="8" w:tentative="1">
+      <w:start w:val="1"/>
+      <w:numFmt w:val="bullet"/>
+      <w:lvlText w:val=""/>
+      <w:lvlJc w:val="left"/>
+      <w:pPr>
+        <w:tabs>
+          <w:tab w:val="num" w:pos="6480"/>
+        </w:tabs>
+        <w:ind w:left="6480" w:hanging="360"/>
+      </w:pPr>
+      <w:rPr>
+        <w:rFonts w:ascii="Symbol" w:hAnsi="Symbol" w:hint="default"/>
+        <w:sz w:val="20"/>
+      </w:rPr>
+    </w:lvl>
+  </w:abstractNum>
+  <w:abstractNum w:abstractNumId="1" w15:restartNumberingAfterBreak="0">
     <w:nsid w:val="27B17784"/>
     <w:multiLevelType w:val="multilevel"/>
     <w:tmpl w:val="8E8064C4"/>
@@ -5670,7 +9007,7 @@
       </w:pPr>
     </w:lvl>
   </w:abstractNum>
-  <w:abstractNum w:abstractNumId="1" w15:restartNumberingAfterBreak="0">
+  <w:abstractNum w:abstractNumId="2" w15:restartNumberingAfterBreak="0">
     <w:nsid w:val="36940795"/>
     <w:multiLevelType w:val="multilevel"/>
     <w:tmpl w:val="222A1966"/>
@@ -5787,10 +9124,10 @@
       </w:pPr>
     </w:lvl>
   </w:abstractNum>
-  <w:abstractNum w:abstractNumId="2" w15:restartNumberingAfterBreak="0">
-    <w:nsid w:val="7EDE65AE"/>
+  <w:abstractNum w:abstractNumId="3" w15:restartNumberingAfterBreak="0">
+    <w:nsid w:val="73392412"/>
     <w:multiLevelType w:val="multilevel"/>
-    <w:tmpl w:val="FF1C8E50"/>
+    <w:tmpl w:val="04241D40"/>
     <w:lvl w:ilvl="0">
       <w:start w:val="1"/>
       <w:numFmt w:val="bullet"/>
@@ -5936,14 +9273,169 @@
       </w:rPr>
     </w:lvl>
   </w:abstractNum>
+  <w:abstractNum w:abstractNumId="4" w15:restartNumberingAfterBreak="0">
+    <w:nsid w:val="7EDE65AE"/>
+    <w:multiLevelType w:val="multilevel"/>
+    <w:tmpl w:val="FF1C8E50"/>
+    <w:lvl w:ilvl="0">
+      <w:start w:val="1"/>
+      <w:numFmt w:val="bullet"/>
+      <w:lvlText w:val=""/>
+      <w:lvlJc w:val="left"/>
+      <w:pPr>
+        <w:tabs>
+          <w:tab w:val="num" w:pos="720"/>
+        </w:tabs>
+        <w:ind w:left="720" w:hanging="360"/>
+      </w:pPr>
+      <w:rPr>
+        <w:rFonts w:ascii="Symbol" w:hAnsi="Symbol" w:hint="default"/>
+        <w:sz w:val="20"/>
+      </w:rPr>
+    </w:lvl>
+    <w:lvl w:ilvl="1" w:tentative="1">
+      <w:start w:val="1"/>
+      <w:numFmt w:val="bullet"/>
+      <w:lvlText w:val=""/>
+      <w:lvlJc w:val="left"/>
+      <w:pPr>
+        <w:tabs>
+          <w:tab w:val="num" w:pos="1440"/>
+        </w:tabs>
+        <w:ind w:left="1440" w:hanging="360"/>
+      </w:pPr>
+      <w:rPr>
+        <w:rFonts w:ascii="Symbol" w:hAnsi="Symbol" w:hint="default"/>
+        <w:sz w:val="20"/>
+      </w:rPr>
+    </w:lvl>
+    <w:lvl w:ilvl="2" w:tentative="1">
+      <w:start w:val="1"/>
+      <w:numFmt w:val="bullet"/>
+      <w:lvlText w:val=""/>
+      <w:lvlJc w:val="left"/>
+      <w:pPr>
+        <w:tabs>
+          <w:tab w:val="num" w:pos="2160"/>
+        </w:tabs>
+        <w:ind w:left="2160" w:hanging="360"/>
+      </w:pPr>
+      <w:rPr>
+        <w:rFonts w:ascii="Symbol" w:hAnsi="Symbol" w:hint="default"/>
+        <w:sz w:val="20"/>
+      </w:rPr>
+    </w:lvl>
+    <w:lvl w:ilvl="3" w:tentative="1">
+      <w:start w:val="1"/>
+      <w:numFmt w:val="bullet"/>
+      <w:lvlText w:val=""/>
+      <w:lvlJc w:val="left"/>
+      <w:pPr>
+        <w:tabs>
+          <w:tab w:val="num" w:pos="2880"/>
+        </w:tabs>
+        <w:ind w:left="2880" w:hanging="360"/>
+      </w:pPr>
+      <w:rPr>
+        <w:rFonts w:ascii="Symbol" w:hAnsi="Symbol" w:hint="default"/>
+        <w:sz w:val="20"/>
+      </w:rPr>
+    </w:lvl>
+    <w:lvl w:ilvl="4" w:tentative="1">
+      <w:start w:val="1"/>
+      <w:numFmt w:val="bullet"/>
+      <w:lvlText w:val=""/>
+      <w:lvlJc w:val="left"/>
+      <w:pPr>
+        <w:tabs>
+          <w:tab w:val="num" w:pos="3600"/>
+        </w:tabs>
+        <w:ind w:left="3600" w:hanging="360"/>
+      </w:pPr>
+      <w:rPr>
+        <w:rFonts w:ascii="Symbol" w:hAnsi="Symbol" w:hint="default"/>
+        <w:sz w:val="20"/>
+      </w:rPr>
+    </w:lvl>
+    <w:lvl w:ilvl="5" w:tentative="1">
+      <w:start w:val="1"/>
+      <w:numFmt w:val="bullet"/>
+      <w:lvlText w:val=""/>
+      <w:lvlJc w:val="left"/>
+      <w:pPr>
+        <w:tabs>
+          <w:tab w:val="num" w:pos="4320"/>
+        </w:tabs>
+        <w:ind w:left="4320" w:hanging="360"/>
+      </w:pPr>
+      <w:rPr>
+        <w:rFonts w:ascii="Symbol" w:hAnsi="Symbol" w:hint="default"/>
+        <w:sz w:val="20"/>
+      </w:rPr>
+    </w:lvl>
+    <w:lvl w:ilvl="6" w:tentative="1">
+      <w:start w:val="1"/>
+      <w:numFmt w:val="bullet"/>
+      <w:lvlText w:val=""/>
+      <w:lvlJc w:val="left"/>
+      <w:pPr>
+        <w:tabs>
+          <w:tab w:val="num" w:pos="5040"/>
+        </w:tabs>
+        <w:ind w:left="5040" w:hanging="360"/>
+      </w:pPr>
+      <w:rPr>
+        <w:rFonts w:ascii="Symbol" w:hAnsi="Symbol" w:hint="default"/>
+        <w:sz w:val="20"/>
+      </w:rPr>
+    </w:lvl>
+    <w:lvl w:ilvl="7" w:tentative="1">
+      <w:start w:val="1"/>
+      <w:numFmt w:val="bullet"/>
+      <w:lvlText w:val=""/>
+      <w:lvlJc w:val="left"/>
+      <w:pPr>
+        <w:tabs>
+          <w:tab w:val="num" w:pos="5760"/>
+        </w:tabs>
+        <w:ind w:left="5760" w:hanging="360"/>
+      </w:pPr>
+      <w:rPr>
+        <w:rFonts w:ascii="Symbol" w:hAnsi="Symbol" w:hint="default"/>
+        <w:sz w:val="20"/>
+      </w:rPr>
+    </w:lvl>
+    <w:lvl w:ilvl="8" w:tentative="1">
+      <w:start w:val="1"/>
+      <w:numFmt w:val="bullet"/>
+      <w:lvlText w:val=""/>
+      <w:lvlJc w:val="left"/>
+      <w:pPr>
+        <w:tabs>
+          <w:tab w:val="num" w:pos="6480"/>
+        </w:tabs>
+        <w:ind w:left="6480" w:hanging="360"/>
+      </w:pPr>
+      <w:rPr>
+        <w:rFonts w:ascii="Symbol" w:hAnsi="Symbol" w:hint="default"/>
+        <w:sz w:val="20"/>
+      </w:rPr>
+    </w:lvl>
+  </w:abstractNum>
   <w:num w:numId="1" w16cid:durableId="533805770">
-    <w:abstractNumId w:val="0"/>
+    <w:abstractNumId w:val="1"/>
   </w:num>
   <w:num w:numId="2" w16cid:durableId="2072969974">
-    <w:abstractNumId w:val="1"/>
+    <w:abstractNumId w:val="2"/>
   </w:num>
   <w:num w:numId="3" w16cid:durableId="423458874">
-    <w:abstractNumId w:val="2"/>
+    <w:abstractNumId w:val="4"/>
+  </w:num>
+  <w:num w:numId="4" w16cid:durableId="76950860">
+    <w:abstractNumId w:val="3"/>
+  </w:num>
+  <w:num w:numId="5" w16cid:durableId="1973169129">
+    <w:abstractNumId w:val="0"/>
   </w:num>
 </w:numbering>
 </file>
@@ -6492,6 +9984,61 @@
       <w:u w:val="single"/>
     </w:rPr>
   </w:style>
+  <w:style w:type="character" w:customStyle="1" w:styleId="hljs-function">
+    <w:name w:val="hljs-function"/>
+    <w:basedOn w:val="Predvolenpsmoodseku"/>
+    <w:rsid w:val="008B3568"/>
+  </w:style>
+  <w:style w:type="character" w:customStyle="1" w:styleId="hljs-keyword">
+    <w:name w:val="hljs-keyword"/>
+    <w:basedOn w:val="Predvolenpsmoodseku"/>
+    <w:rsid w:val="008B3568"/>
+  </w:style>
+  <w:style w:type="character" w:customStyle="1" w:styleId="hljs-title">
+    <w:name w:val="hljs-title"/>
+    <w:basedOn w:val="Predvolenpsmoodseku"/>
+    <w:rsid w:val="008B3568"/>
+  </w:style>
+  <w:style w:type="character" w:customStyle="1" w:styleId="hljs-params">
+    <w:name w:val="hljs-params"/>
+    <w:basedOn w:val="Predvolenpsmoodseku"/>
+    <w:rsid w:val="008B3568"/>
+  </w:style>
+  <w:style w:type="character" w:customStyle="1" w:styleId="hljs-builtin">
+    <w:name w:val="hljs-built_in"/>
+    <w:basedOn w:val="Predvolenpsmoodseku"/>
+    <w:rsid w:val="008B3568"/>
+  </w:style>
+  <w:style w:type="character" w:customStyle="1" w:styleId="hljs-type">
+    <w:name w:val="hljs-type"/>
+    <w:basedOn w:val="Predvolenpsmoodseku"/>
+    <w:rsid w:val="008B3568"/>
+  </w:style>
+  <w:style w:type="character" w:customStyle="1" w:styleId="hljs-variable">
+    <w:name w:val="hljs-variable"/>
+    <w:basedOn w:val="Predvolenpsmoodseku"/>
+    <w:rsid w:val="008B3568"/>
+  </w:style>
+  <w:style w:type="character" w:customStyle="1" w:styleId="hljs-operator">
+    <w:name w:val="hljs-operator"/>
+    <w:basedOn w:val="Predvolenpsmoodseku"/>
+    <w:rsid w:val="008B3568"/>
+  </w:style>
+  <w:style w:type="character" w:customStyle="1" w:styleId="hljs-literal">
+    <w:name w:val="hljs-literal"/>
+    <w:basedOn w:val="Predvolenpsmoodseku"/>
+    <w:rsid w:val="008B3568"/>
+  </w:style>
+  <w:style w:type="character" w:customStyle="1" w:styleId="hljs-comment">
+    <w:name w:val="hljs-comment"/>
+    <w:basedOn w:val="Predvolenpsmoodseku"/>
+    <w:rsid w:val="008B3568"/>
+  </w:style>
+  <w:style w:type="character" w:customStyle="1" w:styleId="hljs-selector-class">
+    <w:name w:val="hljs-selector-class"/>
+    <w:basedOn w:val="Predvolenpsmoodseku"/>
+    <w:rsid w:val="008B3568"/>
+  </w:style>
 </w:styles>
 </file>
 

</xml_diff>